<commit_message>
Added notes and ASS2
</commit_message>
<xml_diff>
--- a/year2/COS2661/ASS2/ASS2.docx
+++ b/year2/COS2661/ASS2/ASS2.docx
@@ -15,6 +15,12 @@
         </w:rPr>
         <w:t>COS2661</w:t>
       </w:r>
+      <w:r>
+        <w:rPr>
+          <w:rFonts w:ascii="Consolas" w:hAnsi="Consolas"/>
+        </w:rPr>
+        <w:t>: Assignment 2</w:t>
+      </w:r>
     </w:p>
     <w:p>
       <w:pPr>
@@ -43,6 +49,14 @@
         </w:rPr>
         <w:t>LKE MNCUBE</w:t>
       </w:r>
+    </w:p>
+    <w:p>
+      <w:pPr>
+        <w:spacing w:after="0"/>
+        <w:rPr>
+          <w:rFonts w:ascii="Consolas" w:hAnsi="Consolas"/>
+        </w:rPr>
+      </w:pPr>
     </w:p>
     <w:p>
       <w:pPr>
@@ -82,47 +96,13 @@
         <w:rPr>
           <w:rFonts w:ascii="Consolas" w:hAnsi="Consolas"/>
         </w:rPr>
-        <w:t xml:space="preserve">3. </w:t>
-      </w:r>
-      <w:r>
-        <w:rPr>
-          <w:rFonts w:ascii="Consolas" w:hAnsi="Consolas"/>
-        </w:rPr>
-        <w:t xml:space="preserve">c </w:t>
-      </w:r>
-      <w:proofErr w:type="gramStart"/>
-      <w:r>
-        <w:rPr>
-          <w:rFonts w:ascii="Consolas" w:hAnsi="Consolas"/>
-        </w:rPr>
-        <w:t>isn't</w:t>
-      </w:r>
-      <w:proofErr w:type="gramEnd"/>
-      <w:r>
-        <w:rPr>
-          <w:rFonts w:ascii="Consolas" w:hAnsi="Consolas"/>
-        </w:rPr>
-        <w:t xml:space="preserve"> either medium and left of b or right of d correct</w:t>
-      </w:r>
-      <w:r>
-        <w:rPr>
-          <w:rFonts w:ascii="Consolas" w:hAnsi="Consolas"/>
-        </w:rPr>
-        <w:t xml:space="preserve"> </w:t>
-      </w:r>
-      <w:proofErr w:type="spellStart"/>
-      <w:r>
-        <w:rPr>
-          <w:rFonts w:ascii="Consolas" w:hAnsi="Consolas"/>
-        </w:rPr>
-        <w:t>Dodec</w:t>
-      </w:r>
-      <w:proofErr w:type="spellEnd"/>
-      <w:r>
-        <w:rPr>
-          <w:rFonts w:ascii="Consolas" w:hAnsi="Consolas"/>
-        </w:rPr>
-        <w:t xml:space="preserve">(c) </w:t>
+        <w:t xml:space="preserve">3. c isn't either medium and left of b or right of d correct </w:t>
+      </w:r>
+      <w:r>
+        <w:rPr>
+          <w:rFonts w:ascii="Consolas" w:hAnsi="Consolas"/>
+        </w:rPr>
+        <w:t xml:space="preserve">Dodec(c) </w:t>
       </w:r>
       <w:r>
         <w:rPr>
@@ -143,42 +123,2004 @@
           <w:rFonts w:ascii="Consolas" w:hAnsi="Consolas"/>
         </w:rPr>
       </w:pPr>
-    </w:p>
-    <w:p>
-      <w:pPr>
-        <w:spacing w:after="0"/>
-        <w:rPr>
-          <w:rFonts w:ascii="Consolas" w:hAnsi="Consolas"/>
-        </w:rPr>
-      </w:pPr>
-    </w:p>
-    <w:p>
-      <w:pPr>
-        <w:spacing w:after="0"/>
-        <w:rPr>
-          <w:rFonts w:ascii="Consolas" w:hAnsi="Consolas"/>
-        </w:rPr>
-      </w:pPr>
-      <w:r>
-        <w:rPr>
-          <w:rFonts w:ascii="Consolas" w:hAnsi="Consolas"/>
-        </w:rPr>
-        <w:t>Small(b)</w:t>
-      </w:r>
-    </w:p>
-    <w:p>
-      <w:pPr>
-        <w:spacing w:after="0"/>
-        <w:rPr>
-          <w:rFonts w:ascii="Consolas" w:hAnsi="Consolas"/>
-        </w:rPr>
-      </w:pPr>
-      <w:r>
-        <w:rPr>
-          <w:rFonts w:ascii="Consolas" w:hAnsi="Consolas"/>
-        </w:rPr>
-        <w:t>Large(d)</w:t>
-      </w:r>
+      <w:r>
+        <w:rPr>
+          <w:rFonts w:ascii="Consolas" w:hAnsi="Consolas"/>
+        </w:rPr>
+        <w:t xml:space="preserve">3. </w:t>
+      </w:r>
+      <w:r>
+        <w:rPr>
+          <w:rFonts w:ascii="Consolas" w:hAnsi="Consolas"/>
+        </w:rPr>
+        <w:t>Max is correct, because there is no situation in which b is small, d is large and b and d are names of the same objects.</w:t>
+      </w:r>
+    </w:p>
+    <w:p>
+      <w:pPr>
+        <w:pStyle w:val="ListParagraph"/>
+        <w:numPr>
+          <w:ilvl w:val="0"/>
+          <w:numId w:val="3"/>
+        </w:numPr>
+        <w:spacing w:after="0"/>
+        <w:rPr>
+          <w:rFonts w:ascii="Consolas" w:hAnsi="Consolas"/>
+        </w:rPr>
+      </w:pPr>
+      <w:r>
+        <w:rPr>
+          <w:rFonts w:ascii="Consolas" w:hAnsi="Consolas"/>
+        </w:rPr>
+        <w:t>??</w:t>
+      </w:r>
+    </w:p>
+    <w:p>
+      <w:pPr>
+        <w:pStyle w:val="ListParagraph"/>
+        <w:numPr>
+          <w:ilvl w:val="0"/>
+          <w:numId w:val="3"/>
+        </w:numPr>
+        <w:spacing w:after="0"/>
+        <w:rPr>
+          <w:rFonts w:ascii="Consolas" w:hAnsi="Consolas"/>
+        </w:rPr>
+      </w:pPr>
+      <w:r>
+        <w:rPr>
+          <w:rFonts w:ascii="Consolas" w:hAnsi="Consolas"/>
+        </w:rPr>
+        <w:t xml:space="preserve">2. </w:t>
+      </w:r>
+      <w:r>
+        <w:rPr>
+          <w:rFonts w:ascii="Consolas" w:hAnsi="Consolas"/>
+        </w:rPr>
+        <w:t>The assumption of the subproof is a TT-contradiction.</w:t>
+      </w:r>
+    </w:p>
+    <w:p>
+      <w:pPr>
+        <w:pStyle w:val="ListParagraph"/>
+        <w:numPr>
+          <w:ilvl w:val="0"/>
+          <w:numId w:val="3"/>
+        </w:numPr>
+        <w:spacing w:after="0"/>
+        <w:rPr>
+          <w:rFonts w:ascii="Consolas" w:hAnsi="Consolas"/>
+        </w:rPr>
+      </w:pPr>
+      <w:r>
+        <w:rPr>
+          <w:rFonts w:ascii="Consolas" w:hAnsi="Consolas"/>
+        </w:rPr>
+        <w:t xml:space="preserve">4. Neither idempotent nor commutative </w:t>
+      </w:r>
+    </w:p>
+    <w:p>
+      <w:pPr>
+        <w:pStyle w:val="ListParagraph"/>
+        <w:numPr>
+          <w:ilvl w:val="0"/>
+          <w:numId w:val="3"/>
+        </w:numPr>
+        <w:spacing w:after="0"/>
+        <w:rPr>
+          <w:rFonts w:ascii="Consolas" w:hAnsi="Consolas"/>
+        </w:rPr>
+      </w:pPr>
+      <w:r>
+        <w:rPr>
+          <w:rFonts w:ascii="Consolas" w:hAnsi="Consolas"/>
+        </w:rPr>
+        <w:t>3. P must be false.</w:t>
+      </w:r>
+    </w:p>
+    <w:p>
+      <w:pPr>
+        <w:pStyle w:val="ListParagraph"/>
+        <w:numPr>
+          <w:ilvl w:val="0"/>
+          <w:numId w:val="3"/>
+        </w:numPr>
+        <w:spacing w:after="0"/>
+        <w:rPr>
+          <w:rFonts w:ascii="Consolas" w:hAnsi="Consolas"/>
+        </w:rPr>
+      </w:pPr>
+      <w:r>
+        <w:rPr>
+          <w:rFonts w:ascii="Consolas" w:hAnsi="Consolas"/>
+        </w:rPr>
+        <w:t>1. “John will prove a theorem only if he isn't very tired. He slept very well last night, so he'll prove a theorem.</w:t>
+      </w:r>
+      <w:r>
+        <w:rPr>
+          <w:rFonts w:ascii="Consolas" w:hAnsi="Consolas"/>
+        </w:rPr>
+        <w:t>”</w:t>
+      </w:r>
+    </w:p>
+    <w:p>
+      <w:pPr>
+        <w:pStyle w:val="ListParagraph"/>
+        <w:numPr>
+          <w:ilvl w:val="0"/>
+          <w:numId w:val="3"/>
+        </w:numPr>
+        <w:spacing w:after="0"/>
+        <w:rPr>
+          <w:rFonts w:ascii="Consolas" w:hAnsi="Consolas"/>
+        </w:rPr>
+      </w:pPr>
+      <w:r>
+        <w:rPr>
+          <w:rFonts w:ascii="Consolas" w:hAnsi="Consolas"/>
+        </w:rPr>
+        <w:t>4. Only the assumptions of every subproof in which the step-in question is embedded.</w:t>
+      </w:r>
+    </w:p>
+    <w:p>
+      <w:pPr>
+        <w:pStyle w:val="ListParagraph"/>
+        <w:numPr>
+          <w:ilvl w:val="0"/>
+          <w:numId w:val="3"/>
+        </w:numPr>
+        <w:spacing w:after="0"/>
+        <w:rPr>
+          <w:rFonts w:ascii="Consolas" w:hAnsi="Consolas"/>
+        </w:rPr>
+      </w:pPr>
+      <w:r>
+        <w:rPr>
+          <w:rFonts w:ascii="Consolas" w:hAnsi="Consolas"/>
+        </w:rPr>
+        <w:t>5. The set of points on the interval [0,1)</w:t>
+      </w:r>
+    </w:p>
+    <w:p>
+      <w:pPr>
+        <w:pStyle w:val="ListParagraph"/>
+        <w:numPr>
+          <w:ilvl w:val="0"/>
+          <w:numId w:val="3"/>
+        </w:numPr>
+        <w:spacing w:after="0"/>
+        <w:rPr>
+          <w:rFonts w:ascii="Consolas" w:hAnsi="Consolas"/>
+        </w:rPr>
+      </w:pPr>
+      <w:r>
+        <w:rPr>
+          <w:rFonts w:ascii="Consolas" w:hAnsi="Consolas"/>
+        </w:rPr>
+        <w:t xml:space="preserve">4. A collection of mortal men, one aardvark and one penguin. </w:t>
+      </w:r>
+    </w:p>
+    <w:p>
+      <w:pPr>
+        <w:spacing w:after="0"/>
+        <w:rPr>
+          <w:rFonts w:ascii="Consolas" w:hAnsi="Consolas"/>
+        </w:rPr>
+      </w:pPr>
+    </w:p>
+    <w:p>
+      <w:pPr>
+        <w:spacing w:after="0"/>
+        <w:rPr>
+          <w:rFonts w:ascii="Consolas" w:hAnsi="Consolas"/>
+        </w:rPr>
+      </w:pPr>
+      <w:r>
+        <w:rPr>
+          <w:rFonts w:ascii="Consolas" w:hAnsi="Consolas"/>
+        </w:rPr>
+        <w:t>Question 2</w:t>
+      </w:r>
+    </w:p>
+    <w:p>
+      <w:pPr>
+        <w:pStyle w:val="ListParagraph"/>
+        <w:numPr>
+          <w:ilvl w:val="0"/>
+          <w:numId w:val="4"/>
+        </w:numPr>
+        <w:spacing w:after="0"/>
+        <w:rPr>
+          <w:rFonts w:ascii="Consolas" w:hAnsi="Consolas"/>
+        </w:rPr>
+      </w:pPr>
+      <w:r>
+        <w:rPr>
+          <w:rFonts w:ascii="Consolas" w:hAnsi="Consolas"/>
+        </w:rPr>
+        <w:t>False</w:t>
+      </w:r>
+    </w:p>
+    <w:p>
+      <w:pPr>
+        <w:pStyle w:val="ListParagraph"/>
+        <w:numPr>
+          <w:ilvl w:val="0"/>
+          <w:numId w:val="4"/>
+        </w:numPr>
+        <w:spacing w:after="0"/>
+        <w:rPr>
+          <w:rFonts w:ascii="Consolas" w:hAnsi="Consolas"/>
+        </w:rPr>
+      </w:pPr>
+      <w:r>
+        <w:rPr>
+          <w:rFonts w:ascii="Consolas" w:hAnsi="Consolas"/>
+        </w:rPr>
+        <w:t>True</w:t>
+      </w:r>
+    </w:p>
+    <w:p>
+      <w:pPr>
+        <w:pStyle w:val="ListParagraph"/>
+        <w:numPr>
+          <w:ilvl w:val="0"/>
+          <w:numId w:val="4"/>
+        </w:numPr>
+        <w:spacing w:after="0"/>
+        <w:rPr>
+          <w:rFonts w:ascii="Consolas" w:hAnsi="Consolas"/>
+        </w:rPr>
+      </w:pPr>
+      <w:r>
+        <w:rPr>
+          <w:rFonts w:ascii="Consolas" w:hAnsi="Consolas"/>
+        </w:rPr>
+        <w:t>False</w:t>
+      </w:r>
+    </w:p>
+    <w:p>
+      <w:pPr>
+        <w:pStyle w:val="ListParagraph"/>
+        <w:numPr>
+          <w:ilvl w:val="0"/>
+          <w:numId w:val="4"/>
+        </w:numPr>
+        <w:spacing w:after="0"/>
+        <w:rPr>
+          <w:rFonts w:ascii="Consolas" w:hAnsi="Consolas"/>
+        </w:rPr>
+      </w:pPr>
+      <w:r>
+        <w:rPr>
+          <w:rFonts w:ascii="Consolas" w:hAnsi="Consolas"/>
+        </w:rPr>
+        <w:t>False</w:t>
+      </w:r>
+    </w:p>
+    <w:p>
+      <w:pPr>
+        <w:pStyle w:val="ListParagraph"/>
+        <w:spacing w:after="0"/>
+        <w:rPr>
+          <w:rFonts w:ascii="Consolas" w:hAnsi="Consolas"/>
+        </w:rPr>
+      </w:pPr>
+    </w:p>
+    <w:p>
+      <w:pPr>
+        <w:spacing w:after="0"/>
+        <w:rPr>
+          <w:rFonts w:ascii="Consolas" w:hAnsi="Consolas"/>
+        </w:rPr>
+      </w:pPr>
+      <w:r>
+        <w:rPr>
+          <w:rFonts w:ascii="Consolas" w:hAnsi="Consolas"/>
+        </w:rPr>
+        <w:t>Question 3</w:t>
+      </w:r>
+    </w:p>
+    <w:p>
+      <w:pPr>
+        <w:spacing w:after="0"/>
+        <w:rPr>
+          <w:rFonts w:ascii="Consolas" w:hAnsi="Consolas"/>
+        </w:rPr>
+      </w:pPr>
+      <w:r>
+        <w:rPr>
+          <w:rFonts w:ascii="Consolas" w:hAnsi="Consolas"/>
+        </w:rPr>
+        <w:t>write down an informal proof, phrased in complete, well-formed</w:t>
+      </w:r>
+      <w:r>
+        <w:rPr>
+          <w:rFonts w:ascii="Consolas" w:hAnsi="Consolas"/>
+        </w:rPr>
+        <w:t xml:space="preserve"> English s</w:t>
+      </w:r>
+      <w:r>
+        <w:rPr>
+          <w:rFonts w:ascii="Consolas" w:hAnsi="Consolas"/>
+        </w:rPr>
+        <w:t>entences</w:t>
+      </w:r>
+    </w:p>
+    <w:p>
+      <w:pPr>
+        <w:spacing w:after="0"/>
+        <w:rPr>
+          <w:rFonts w:ascii="Consolas" w:hAnsi="Consolas"/>
+        </w:rPr>
+      </w:pPr>
+      <w:r>
+        <w:rPr>
+          <w:rFonts w:ascii="Consolas" w:hAnsi="Consolas"/>
+        </w:rPr>
+        <w:t>When you use proof by case or proof by contradiction</w:t>
+      </w:r>
+    </w:p>
+    <w:p>
+      <w:pPr>
+        <w:spacing w:after="0"/>
+        <w:rPr>
+          <w:rFonts w:ascii="Consolas" w:hAnsi="Consolas"/>
+        </w:rPr>
+      </w:pPr>
+      <w:r>
+        <w:rPr>
+          <w:rFonts w:ascii="Consolas" w:hAnsi="Consolas"/>
+        </w:rPr>
+        <w:t>If the argument is invalid, construct a counter example</w:t>
+      </w:r>
+    </w:p>
+    <w:p>
+      <w:pPr>
+        <w:spacing w:after="0"/>
+        <w:rPr>
+          <w:rFonts w:ascii="Consolas" w:hAnsi="Consolas"/>
+        </w:rPr>
+      </w:pPr>
+    </w:p>
+    <w:p>
+      <w:pPr>
+        <w:spacing w:after="0"/>
+        <w:rPr>
+          <w:rFonts w:ascii="Consolas" w:hAnsi="Consolas"/>
+        </w:rPr>
+      </w:pPr>
+      <w:r>
+        <w:rPr>
+          <w:rFonts w:ascii="Consolas" w:hAnsi="Consolas"/>
+        </w:rPr>
+        <w:t xml:space="preserve">3.1) Invalid. </w:t>
+      </w:r>
+    </w:p>
+    <w:p>
+      <w:pPr>
+        <w:spacing w:after="0"/>
+        <w:rPr>
+          <w:rFonts w:ascii="Consolas" w:hAnsi="Consolas"/>
+          <w:b/>
+          <w:bCs/>
+        </w:rPr>
+      </w:pPr>
+      <w:r>
+        <w:rPr>
+          <w:rFonts w:ascii="Consolas" w:hAnsi="Consolas"/>
+          <w:b/>
+          <w:bCs/>
+        </w:rPr>
+        <w:t>Proof by cases:</w:t>
+      </w:r>
+    </w:p>
+    <w:p>
+      <w:pPr>
+        <w:spacing w:after="0"/>
+        <w:rPr>
+          <w:rFonts w:ascii="Consolas" w:hAnsi="Consolas"/>
+        </w:rPr>
+      </w:pPr>
+      <w:r>
+        <w:rPr>
+          <w:rFonts w:ascii="Consolas" w:hAnsi="Consolas"/>
+        </w:rPr>
+        <w:t xml:space="preserve">If </w:t>
+      </w:r>
+      <w:r>
+        <w:rPr>
+          <w:rFonts w:ascii="Consolas" w:hAnsi="Consolas"/>
+        </w:rPr>
+        <w:t>Tapiwa or Rutendo is at home but either Themba or Tshepo is unhappy</w:t>
+      </w:r>
+      <w:r>
+        <w:rPr>
+          <w:rFonts w:ascii="Consolas" w:hAnsi="Consolas"/>
+        </w:rPr>
+        <w:t xml:space="preserve">, then </w:t>
+      </w:r>
+      <w:r>
+        <w:rPr>
+          <w:rFonts w:ascii="Consolas" w:hAnsi="Consolas"/>
+        </w:rPr>
+        <w:t xml:space="preserve">using proof by cases </w:t>
+      </w:r>
+      <w:r>
+        <w:rPr>
+          <w:rFonts w:ascii="Consolas" w:hAnsi="Consolas"/>
+        </w:rPr>
+        <w:t>there are four cases:</w:t>
+      </w:r>
+    </w:p>
+    <w:p>
+      <w:pPr>
+        <w:spacing w:after="0"/>
+        <w:rPr>
+          <w:rFonts w:ascii="Consolas" w:hAnsi="Consolas"/>
+        </w:rPr>
+      </w:pPr>
+    </w:p>
+    <w:p>
+      <w:pPr>
+        <w:spacing w:after="0"/>
+        <w:ind w:firstLine="288"/>
+        <w:rPr>
+          <w:rFonts w:ascii="Consolas" w:hAnsi="Consolas"/>
+        </w:rPr>
+      </w:pPr>
+      <w:r>
+        <w:rPr>
+          <w:rFonts w:ascii="Consolas" w:hAnsi="Consolas"/>
+        </w:rPr>
+        <w:t xml:space="preserve">In the first case, </w:t>
+      </w:r>
+      <w:r>
+        <w:rPr>
+          <w:rFonts w:ascii="Consolas" w:hAnsi="Consolas"/>
+        </w:rPr>
+        <w:t xml:space="preserve">Tapiwa is </w:t>
+      </w:r>
+      <w:r>
+        <w:rPr>
+          <w:rFonts w:ascii="Consolas" w:hAnsi="Consolas"/>
+        </w:rPr>
+        <w:t>h</w:t>
+      </w:r>
+      <w:r>
+        <w:rPr>
+          <w:rFonts w:ascii="Consolas" w:hAnsi="Consolas"/>
+        </w:rPr>
+        <w:t xml:space="preserve">ome </w:t>
+      </w:r>
+      <w:r>
+        <w:rPr>
+          <w:rFonts w:ascii="Consolas" w:hAnsi="Consolas"/>
+        </w:rPr>
+        <w:t>and</w:t>
+      </w:r>
+      <w:r>
+        <w:rPr>
+          <w:rFonts w:ascii="Consolas" w:hAnsi="Consolas"/>
+        </w:rPr>
+        <w:t xml:space="preserve"> Tshepo is </w:t>
+      </w:r>
+      <w:r>
+        <w:rPr>
+          <w:rFonts w:ascii="Consolas" w:hAnsi="Consolas"/>
+        </w:rPr>
+        <w:t>un</w:t>
+      </w:r>
+      <w:r>
+        <w:rPr>
+          <w:rFonts w:ascii="Consolas" w:hAnsi="Consolas"/>
+        </w:rPr>
+        <w:t>happy</w:t>
+      </w:r>
+      <w:r>
+        <w:rPr>
+          <w:rFonts w:ascii="Consolas" w:hAnsi="Consolas"/>
+        </w:rPr>
+        <w:t>.</w:t>
+      </w:r>
+    </w:p>
+    <w:p>
+      <w:pPr>
+        <w:spacing w:after="0"/>
+        <w:ind w:firstLine="288"/>
+        <w:rPr>
+          <w:rFonts w:ascii="Consolas" w:hAnsi="Consolas"/>
+        </w:rPr>
+      </w:pPr>
+      <w:r>
+        <w:rPr>
+          <w:rFonts w:ascii="Consolas" w:hAnsi="Consolas"/>
+        </w:rPr>
+        <w:t>I</w:t>
+      </w:r>
+      <w:r>
+        <w:rPr>
+          <w:rFonts w:ascii="Consolas" w:hAnsi="Consolas"/>
+        </w:rPr>
+        <w:t xml:space="preserve">n the second case, </w:t>
+      </w:r>
+      <w:r>
+        <w:rPr>
+          <w:rFonts w:ascii="Consolas" w:hAnsi="Consolas"/>
+        </w:rPr>
+        <w:t xml:space="preserve">Tapiwa is home and </w:t>
+      </w:r>
+      <w:r>
+        <w:rPr>
+          <w:rFonts w:ascii="Consolas" w:hAnsi="Consolas"/>
+        </w:rPr>
+        <w:t>T</w:t>
+      </w:r>
+      <w:r>
+        <w:rPr>
+          <w:rFonts w:ascii="Consolas" w:hAnsi="Consolas"/>
+        </w:rPr>
+        <w:t>h</w:t>
+      </w:r>
+      <w:r>
+        <w:rPr>
+          <w:rFonts w:ascii="Consolas" w:hAnsi="Consolas"/>
+        </w:rPr>
+        <w:t>emba</w:t>
+      </w:r>
+      <w:r>
+        <w:rPr>
+          <w:rFonts w:ascii="Consolas" w:hAnsi="Consolas"/>
+        </w:rPr>
+        <w:t xml:space="preserve"> is unhappy</w:t>
+      </w:r>
+      <w:r>
+        <w:rPr>
+          <w:rFonts w:ascii="Consolas" w:hAnsi="Consolas"/>
+        </w:rPr>
+        <w:t>.</w:t>
+      </w:r>
+    </w:p>
+    <w:p>
+      <w:pPr>
+        <w:spacing w:after="0"/>
+        <w:ind w:firstLine="288"/>
+        <w:rPr>
+          <w:rFonts w:ascii="Consolas" w:hAnsi="Consolas"/>
+        </w:rPr>
+      </w:pPr>
+      <w:r>
+        <w:rPr>
+          <w:rFonts w:ascii="Consolas" w:hAnsi="Consolas"/>
+        </w:rPr>
+        <w:t xml:space="preserve">In the third case, </w:t>
+      </w:r>
+      <w:r>
+        <w:rPr>
+          <w:rFonts w:ascii="Consolas" w:hAnsi="Consolas"/>
+        </w:rPr>
+        <w:t>Rutendo is home and Tshepo is unhappy</w:t>
+      </w:r>
+      <w:r>
+        <w:rPr>
+          <w:rFonts w:ascii="Consolas" w:hAnsi="Consolas"/>
+        </w:rPr>
+        <w:t>.</w:t>
+      </w:r>
+    </w:p>
+    <w:p>
+      <w:pPr>
+        <w:spacing w:after="0"/>
+        <w:ind w:firstLine="288"/>
+        <w:rPr>
+          <w:rFonts w:ascii="Consolas" w:hAnsi="Consolas"/>
+        </w:rPr>
+      </w:pPr>
+      <w:r>
+        <w:rPr>
+          <w:rFonts w:ascii="Consolas" w:hAnsi="Consolas"/>
+        </w:rPr>
+        <w:t>I</w:t>
+      </w:r>
+      <w:r>
+        <w:rPr>
+          <w:rFonts w:ascii="Consolas" w:hAnsi="Consolas"/>
+        </w:rPr>
+        <w:t xml:space="preserve">n the fourth case, </w:t>
+      </w:r>
+      <w:r>
+        <w:rPr>
+          <w:rFonts w:ascii="Consolas" w:hAnsi="Consolas"/>
+        </w:rPr>
+        <w:t>Rutendo is home and Themba is unhappy</w:t>
+      </w:r>
+      <w:r>
+        <w:rPr>
+          <w:rFonts w:ascii="Consolas" w:hAnsi="Consolas"/>
+        </w:rPr>
+        <w:t>.</w:t>
+      </w:r>
+    </w:p>
+    <w:p>
+      <w:pPr>
+        <w:spacing w:after="0"/>
+        <w:rPr>
+          <w:rFonts w:ascii="Consolas" w:hAnsi="Consolas"/>
+        </w:rPr>
+      </w:pPr>
+    </w:p>
+    <w:p>
+      <w:pPr>
+        <w:spacing w:after="0"/>
+        <w:rPr>
+          <w:rFonts w:ascii="Consolas" w:hAnsi="Consolas"/>
+        </w:rPr>
+      </w:pPr>
+      <w:r>
+        <w:rPr>
+          <w:rFonts w:ascii="Consolas" w:hAnsi="Consolas"/>
+        </w:rPr>
+        <w:t>Since the conclusion that “Tshepo is unhappy” is not true for all cases, w</w:t>
+      </w:r>
+      <w:r>
+        <w:rPr>
+          <w:rFonts w:ascii="Consolas" w:hAnsi="Consolas"/>
+        </w:rPr>
+        <w:t xml:space="preserve">e can say that the statement </w:t>
+      </w:r>
+      <w:r>
+        <w:rPr>
+          <w:rFonts w:ascii="Consolas" w:hAnsi="Consolas"/>
+        </w:rPr>
+        <w:t>“Tshepo is unhappy”</w:t>
+      </w:r>
+      <w:r>
+        <w:rPr>
+          <w:rFonts w:ascii="Consolas" w:hAnsi="Consolas"/>
+        </w:rPr>
+        <w:t xml:space="preserve"> is invalid</w:t>
+      </w:r>
+      <w:r>
+        <w:rPr>
+          <w:rFonts w:ascii="Consolas" w:hAnsi="Consolas"/>
+        </w:rPr>
+        <w:t>.</w:t>
+      </w:r>
+    </w:p>
+    <w:p>
+      <w:pPr>
+        <w:spacing w:after="0"/>
+        <w:rPr>
+          <w:rFonts w:ascii="Consolas" w:hAnsi="Consolas"/>
+        </w:rPr>
+      </w:pPr>
+    </w:p>
+    <w:p>
+      <w:pPr>
+        <w:spacing w:after="0"/>
+        <w:rPr>
+          <w:rFonts w:ascii="Consolas" w:hAnsi="Consolas"/>
+        </w:rPr>
+      </w:pPr>
+      <w:r>
+        <w:rPr>
+          <w:rFonts w:ascii="Consolas" w:hAnsi="Consolas"/>
+        </w:rPr>
+        <w:lastRenderedPageBreak/>
+        <w:t>3.</w:t>
+      </w:r>
+      <w:r>
+        <w:rPr>
+          <w:rFonts w:ascii="Consolas" w:hAnsi="Consolas"/>
+        </w:rPr>
+        <w:t>2</w:t>
+      </w:r>
+      <w:r>
+        <w:rPr>
+          <w:rFonts w:ascii="Consolas" w:hAnsi="Consolas"/>
+        </w:rPr>
+        <w:t xml:space="preserve">) Invalid. </w:t>
+      </w:r>
+    </w:p>
+    <w:p>
+      <w:pPr>
+        <w:spacing w:after="0"/>
+        <w:rPr>
+          <w:rFonts w:ascii="Consolas" w:hAnsi="Consolas"/>
+          <w:b/>
+          <w:bCs/>
+        </w:rPr>
+      </w:pPr>
+      <w:r>
+        <w:rPr>
+          <w:rFonts w:ascii="Consolas" w:hAnsi="Consolas"/>
+          <w:b/>
+          <w:bCs/>
+        </w:rPr>
+        <w:t>Proof by cases:</w:t>
+      </w:r>
+    </w:p>
+    <w:p>
+      <w:pPr>
+        <w:spacing w:after="0"/>
+        <w:rPr>
+          <w:rFonts w:ascii="Consolas" w:hAnsi="Consolas"/>
+        </w:rPr>
+      </w:pPr>
+      <w:r>
+        <w:rPr>
+          <w:rFonts w:ascii="Consolas" w:hAnsi="Consolas"/>
+        </w:rPr>
+        <w:t xml:space="preserve">If </w:t>
+      </w:r>
+      <w:r>
+        <w:rPr>
+          <w:rFonts w:ascii="Consolas" w:hAnsi="Consolas"/>
+        </w:rPr>
+        <w:t>Aggie or Cecil is not shopping</w:t>
+      </w:r>
+      <w:r>
+        <w:rPr>
+          <w:rFonts w:ascii="Consolas" w:hAnsi="Consolas"/>
+        </w:rPr>
+        <w:t xml:space="preserve">, and If </w:t>
+      </w:r>
+      <w:r>
+        <w:rPr>
+          <w:rFonts w:ascii="Consolas" w:hAnsi="Consolas"/>
+        </w:rPr>
+        <w:t>Cecil is shopping or Cecil and Aggie are married</w:t>
+      </w:r>
+      <w:r>
+        <w:rPr>
+          <w:rFonts w:ascii="Consolas" w:hAnsi="Consolas"/>
+        </w:rPr>
+        <w:t xml:space="preserve">, then using proof by cases there are </w:t>
+      </w:r>
+      <w:r>
+        <w:rPr>
+          <w:rFonts w:ascii="Consolas" w:hAnsi="Consolas"/>
+        </w:rPr>
+        <w:t>two</w:t>
+      </w:r>
+      <w:r>
+        <w:rPr>
+          <w:rFonts w:ascii="Consolas" w:hAnsi="Consolas"/>
+        </w:rPr>
+        <w:t xml:space="preserve"> cases:</w:t>
+      </w:r>
+    </w:p>
+    <w:p>
+      <w:pPr>
+        <w:spacing w:after="0"/>
+        <w:rPr>
+          <w:rFonts w:ascii="Consolas" w:hAnsi="Consolas"/>
+        </w:rPr>
+      </w:pPr>
+    </w:p>
+    <w:p>
+      <w:pPr>
+        <w:spacing w:after="0"/>
+        <w:ind w:firstLine="288"/>
+        <w:rPr>
+          <w:rFonts w:ascii="Consolas" w:hAnsi="Consolas"/>
+        </w:rPr>
+      </w:pPr>
+      <w:r>
+        <w:rPr>
+          <w:rFonts w:ascii="Consolas" w:hAnsi="Consolas"/>
+        </w:rPr>
+        <w:t xml:space="preserve">In the first case, </w:t>
+      </w:r>
+      <w:r>
+        <w:rPr>
+          <w:rFonts w:ascii="Consolas" w:hAnsi="Consolas"/>
+        </w:rPr>
+        <w:t xml:space="preserve">Cecil is </w:t>
+      </w:r>
+      <w:r>
+        <w:rPr>
+          <w:rFonts w:ascii="Consolas" w:hAnsi="Consolas"/>
+        </w:rPr>
+        <w:t>shopping,</w:t>
+      </w:r>
+      <w:r>
+        <w:rPr>
+          <w:rFonts w:ascii="Consolas" w:hAnsi="Consolas"/>
+        </w:rPr>
+        <w:t xml:space="preserve"> or </w:t>
+      </w:r>
+      <w:r>
+        <w:rPr>
+          <w:rFonts w:ascii="Consolas" w:hAnsi="Consolas"/>
+        </w:rPr>
+        <w:t>Cecil and Aggie are married.</w:t>
+      </w:r>
+    </w:p>
+    <w:p>
+      <w:pPr>
+        <w:spacing w:after="0"/>
+        <w:ind w:firstLine="288"/>
+        <w:rPr>
+          <w:rFonts w:ascii="Consolas" w:hAnsi="Consolas"/>
+        </w:rPr>
+      </w:pPr>
+      <w:r>
+        <w:rPr>
+          <w:rFonts w:ascii="Consolas" w:hAnsi="Consolas"/>
+        </w:rPr>
+        <w:t xml:space="preserve">In the second case, </w:t>
+      </w:r>
+      <w:r>
+        <w:rPr>
+          <w:rFonts w:ascii="Consolas" w:hAnsi="Consolas"/>
+        </w:rPr>
+        <w:t>Angie</w:t>
+      </w:r>
+      <w:r>
+        <w:rPr>
+          <w:rFonts w:ascii="Consolas" w:hAnsi="Consolas"/>
+        </w:rPr>
+        <w:t xml:space="preserve"> is shopping, or </w:t>
+      </w:r>
+      <w:r>
+        <w:rPr>
+          <w:rFonts w:ascii="Consolas" w:hAnsi="Consolas"/>
+        </w:rPr>
+        <w:t>Cecil and Aggie are</w:t>
+      </w:r>
+      <w:r>
+        <w:rPr>
+          <w:rFonts w:ascii="Consolas" w:hAnsi="Consolas"/>
+        </w:rPr>
+        <w:t xml:space="preserve"> not</w:t>
+      </w:r>
+      <w:r>
+        <w:rPr>
+          <w:rFonts w:ascii="Consolas" w:hAnsi="Consolas"/>
+        </w:rPr>
+        <w:t xml:space="preserve"> married.</w:t>
+      </w:r>
+    </w:p>
+    <w:p>
+      <w:pPr>
+        <w:spacing w:after="0"/>
+        <w:rPr>
+          <w:rFonts w:ascii="Consolas" w:hAnsi="Consolas"/>
+        </w:rPr>
+      </w:pPr>
+    </w:p>
+    <w:p>
+      <w:pPr>
+        <w:spacing w:after="0"/>
+        <w:rPr>
+          <w:rFonts w:ascii="Consolas" w:hAnsi="Consolas"/>
+        </w:rPr>
+      </w:pPr>
+      <w:r>
+        <w:rPr>
+          <w:rFonts w:ascii="Consolas" w:hAnsi="Consolas"/>
+        </w:rPr>
+        <w:t>Since the conclusion that “</w:t>
+      </w:r>
+      <w:r>
+        <w:rPr>
+          <w:rFonts w:ascii="Consolas" w:hAnsi="Consolas"/>
+        </w:rPr>
+        <w:t>Cecil and Aggie are married</w:t>
+      </w:r>
+      <w:r>
+        <w:rPr>
+          <w:rFonts w:ascii="Consolas" w:hAnsi="Consolas"/>
+        </w:rPr>
+        <w:t>” is not true for all cases, we can say that the statement “</w:t>
+      </w:r>
+      <w:r>
+        <w:rPr>
+          <w:rFonts w:ascii="Consolas" w:hAnsi="Consolas"/>
+        </w:rPr>
+        <w:t>Cecil and Aggie are married</w:t>
+      </w:r>
+      <w:r>
+        <w:rPr>
+          <w:rFonts w:ascii="Consolas" w:hAnsi="Consolas"/>
+        </w:rPr>
+        <w:t xml:space="preserve">” is </w:t>
+      </w:r>
+      <w:r>
+        <w:rPr>
+          <w:rFonts w:ascii="Consolas" w:hAnsi="Consolas"/>
+        </w:rPr>
+        <w:t>i</w:t>
+      </w:r>
+      <w:r>
+        <w:rPr>
+          <w:rFonts w:ascii="Consolas" w:hAnsi="Consolas"/>
+        </w:rPr>
+        <w:t>nvalid.</w:t>
+      </w:r>
+    </w:p>
+    <w:p>
+      <w:pPr>
+        <w:spacing w:after="0"/>
+        <w:rPr>
+          <w:rFonts w:ascii="Consolas" w:hAnsi="Consolas"/>
+        </w:rPr>
+      </w:pPr>
+    </w:p>
+    <w:p>
+      <w:pPr>
+        <w:spacing w:after="0"/>
+        <w:rPr>
+          <w:rFonts w:ascii="Consolas" w:hAnsi="Consolas"/>
+        </w:rPr>
+      </w:pPr>
+      <w:r>
+        <w:rPr>
+          <w:rFonts w:ascii="Consolas" w:hAnsi="Consolas"/>
+        </w:rPr>
+        <w:t>3.</w:t>
+      </w:r>
+      <w:r>
+        <w:rPr>
+          <w:rFonts w:ascii="Consolas" w:hAnsi="Consolas"/>
+        </w:rPr>
+        <w:t>3</w:t>
+      </w:r>
+      <w:r>
+        <w:rPr>
+          <w:rFonts w:ascii="Consolas" w:hAnsi="Consolas"/>
+        </w:rPr>
+        <w:t xml:space="preserve">) Invalid. </w:t>
+      </w:r>
+    </w:p>
+    <w:p>
+      <w:pPr>
+        <w:spacing w:after="0"/>
+        <w:rPr>
+          <w:rFonts w:ascii="Consolas" w:hAnsi="Consolas"/>
+          <w:b/>
+          <w:bCs/>
+        </w:rPr>
+      </w:pPr>
+      <w:r>
+        <w:rPr>
+          <w:rFonts w:ascii="Consolas" w:hAnsi="Consolas"/>
+          <w:b/>
+          <w:bCs/>
+        </w:rPr>
+        <w:t>Proof by cases:</w:t>
+      </w:r>
+    </w:p>
+    <w:p>
+      <w:pPr>
+        <w:spacing w:after="0"/>
+        <w:rPr>
+          <w:rFonts w:ascii="Consolas" w:hAnsi="Consolas"/>
+        </w:rPr>
+      </w:pPr>
+      <w:r>
+        <w:rPr>
+          <w:rFonts w:ascii="Consolas" w:hAnsi="Consolas"/>
+        </w:rPr>
+        <w:t>If Peter is a student or Peter is not Hungry at 2 o’clock</w:t>
+      </w:r>
+      <w:r>
+        <w:rPr>
+          <w:rFonts w:ascii="Consolas" w:hAnsi="Consolas"/>
+        </w:rPr>
+        <w:t xml:space="preserve">, then using proof by cases there are </w:t>
+      </w:r>
+      <w:r>
+        <w:rPr>
+          <w:rFonts w:ascii="Consolas" w:hAnsi="Consolas"/>
+        </w:rPr>
+        <w:t>four</w:t>
+      </w:r>
+      <w:r>
+        <w:rPr>
+          <w:rFonts w:ascii="Consolas" w:hAnsi="Consolas"/>
+        </w:rPr>
+        <w:t xml:space="preserve"> </w:t>
+      </w:r>
+      <w:r>
+        <w:rPr>
+          <w:rFonts w:ascii="Consolas" w:hAnsi="Consolas"/>
+        </w:rPr>
+        <w:t>cases:</w:t>
+      </w:r>
+    </w:p>
+    <w:p>
+      <w:pPr>
+        <w:spacing w:after="0"/>
+        <w:rPr>
+          <w:rFonts w:ascii="Consolas" w:hAnsi="Consolas"/>
+        </w:rPr>
+      </w:pPr>
+      <w:r>
+        <w:rPr>
+          <w:rFonts w:ascii="Consolas" w:hAnsi="Consolas"/>
+        </w:rPr>
+        <w:tab/>
+        <w:t xml:space="preserve">In the first case, </w:t>
+      </w:r>
+      <w:r>
+        <w:rPr>
+          <w:rFonts w:ascii="Consolas" w:hAnsi="Consolas"/>
+        </w:rPr>
+        <w:t>Peter is not Hungry at 2 o’clock</w:t>
+      </w:r>
+    </w:p>
+    <w:p>
+      <w:pPr>
+        <w:spacing w:after="0"/>
+        <w:ind w:firstLine="288"/>
+        <w:rPr>
+          <w:rFonts w:ascii="Consolas" w:hAnsi="Consolas"/>
+        </w:rPr>
+      </w:pPr>
+      <w:r>
+        <w:rPr>
+          <w:rFonts w:ascii="Consolas" w:hAnsi="Consolas"/>
+        </w:rPr>
+        <w:t xml:space="preserve">In the second case, </w:t>
+      </w:r>
+      <w:r>
+        <w:rPr>
+          <w:rFonts w:ascii="Consolas" w:hAnsi="Consolas"/>
+        </w:rPr>
+        <w:t>Peter is not Patient</w:t>
+      </w:r>
+    </w:p>
+    <w:p>
+      <w:pPr>
+        <w:spacing w:after="0"/>
+        <w:ind w:firstLine="288"/>
+        <w:rPr>
+          <w:rFonts w:ascii="Consolas" w:hAnsi="Consolas"/>
+        </w:rPr>
+      </w:pPr>
+      <w:r>
+        <w:rPr>
+          <w:rFonts w:ascii="Consolas" w:hAnsi="Consolas"/>
+        </w:rPr>
+        <w:t xml:space="preserve">In the </w:t>
+      </w:r>
+      <w:r>
+        <w:rPr>
+          <w:rFonts w:ascii="Consolas" w:hAnsi="Consolas"/>
+        </w:rPr>
+        <w:t>third</w:t>
+      </w:r>
+      <w:r>
+        <w:rPr>
+          <w:rFonts w:ascii="Consolas" w:hAnsi="Consolas"/>
+        </w:rPr>
+        <w:t xml:space="preserve"> case, Peter is not Patient</w:t>
+      </w:r>
+      <w:r>
+        <w:rPr>
+          <w:rFonts w:ascii="Consolas" w:hAnsi="Consolas"/>
+        </w:rPr>
+        <w:t xml:space="preserve"> </w:t>
+      </w:r>
+    </w:p>
+    <w:p>
+      <w:pPr>
+        <w:spacing w:after="0"/>
+        <w:ind w:firstLine="288"/>
+        <w:rPr>
+          <w:rFonts w:ascii="Consolas" w:hAnsi="Consolas"/>
+        </w:rPr>
+      </w:pPr>
+      <w:r>
+        <w:rPr>
+          <w:rFonts w:ascii="Consolas" w:hAnsi="Consolas"/>
+        </w:rPr>
+        <w:t xml:space="preserve">In the third case, Peter is not </w:t>
+      </w:r>
+      <w:r>
+        <w:rPr>
+          <w:rFonts w:ascii="Consolas" w:hAnsi="Consolas"/>
+        </w:rPr>
+        <w:t>a student</w:t>
+      </w:r>
+      <w:r>
+        <w:rPr>
+          <w:rFonts w:ascii="Consolas" w:hAnsi="Consolas"/>
+        </w:rPr>
+        <w:t xml:space="preserve"> </w:t>
+      </w:r>
+    </w:p>
+    <w:p>
+      <w:pPr>
+        <w:spacing w:after="0"/>
+        <w:ind w:firstLine="288"/>
+        <w:rPr>
+          <w:rFonts w:ascii="Consolas" w:hAnsi="Consolas"/>
+        </w:rPr>
+      </w:pPr>
+    </w:p>
+    <w:p>
+      <w:pPr>
+        <w:spacing w:after="0"/>
+        <w:rPr>
+          <w:rFonts w:ascii="Consolas" w:hAnsi="Consolas"/>
+        </w:rPr>
+      </w:pPr>
+      <w:r>
+        <w:rPr>
+          <w:rFonts w:ascii="Consolas" w:hAnsi="Consolas"/>
+        </w:rPr>
+        <w:t>Since the conclusion that “</w:t>
+      </w:r>
+      <w:r>
+        <w:rPr>
+          <w:rFonts w:ascii="Consolas" w:hAnsi="Consolas"/>
+        </w:rPr>
+        <w:t>Peter is a student</w:t>
+      </w:r>
+      <w:r>
+        <w:rPr>
+          <w:rFonts w:ascii="Consolas" w:hAnsi="Consolas"/>
+        </w:rPr>
+        <w:t>” is not true for all cases, we can say that the statement “Peter is a student” is invalid.</w:t>
+      </w:r>
+    </w:p>
+    <w:p>
+      <w:pPr>
+        <w:spacing w:after="0"/>
+        <w:rPr>
+          <w:rFonts w:ascii="Consolas" w:hAnsi="Consolas"/>
+        </w:rPr>
+      </w:pPr>
+    </w:p>
+    <w:p>
+      <w:pPr>
+        <w:spacing w:after="0"/>
+        <w:rPr>
+          <w:rFonts w:ascii="Consolas" w:hAnsi="Consolas"/>
+        </w:rPr>
+      </w:pPr>
+      <w:r>
+        <w:rPr>
+          <w:rFonts w:ascii="Consolas" w:hAnsi="Consolas"/>
+        </w:rPr>
+        <w:t>Question 4</w:t>
+      </w:r>
+    </w:p>
+    <w:p>
+      <w:pPr>
+        <w:pStyle w:val="ListParagraph"/>
+        <w:numPr>
+          <w:ilvl w:val="0"/>
+          <w:numId w:val="6"/>
+        </w:numPr>
+        <w:spacing w:after="0"/>
+        <w:rPr>
+          <w:rFonts w:ascii="Consolas" w:hAnsi="Consolas"/>
+        </w:rPr>
+      </w:pPr>
+      <w:r>
+        <w:rPr>
+          <w:rFonts w:ascii="Consolas" w:hAnsi="Consolas"/>
+        </w:rPr>
+        <w:t>Atomic WFF</w:t>
+      </w:r>
+    </w:p>
+    <w:p>
+      <w:pPr>
+        <w:pStyle w:val="ListParagraph"/>
+        <w:numPr>
+          <w:ilvl w:val="0"/>
+          <w:numId w:val="6"/>
+        </w:numPr>
+        <w:spacing w:after="0"/>
+        <w:rPr>
+          <w:rFonts w:ascii="Consolas" w:hAnsi="Consolas"/>
+        </w:rPr>
+      </w:pPr>
+      <w:r>
+        <w:rPr>
+          <w:rFonts w:ascii="Consolas" w:hAnsi="Consolas"/>
+        </w:rPr>
+        <w:t>Term</w:t>
+      </w:r>
+    </w:p>
+    <w:p>
+      <w:pPr>
+        <w:pStyle w:val="ListParagraph"/>
+        <w:numPr>
+          <w:ilvl w:val="0"/>
+          <w:numId w:val="6"/>
+        </w:numPr>
+        <w:spacing w:after="0"/>
+        <w:rPr>
+          <w:rFonts w:ascii="Consolas" w:hAnsi="Consolas"/>
+        </w:rPr>
+      </w:pPr>
+      <w:r>
+        <w:rPr>
+          <w:rFonts w:ascii="Consolas" w:hAnsi="Consolas"/>
+        </w:rPr>
+        <w:t>Term</w:t>
+      </w:r>
+    </w:p>
+    <w:p>
+      <w:pPr>
+        <w:pStyle w:val="ListParagraph"/>
+        <w:numPr>
+          <w:ilvl w:val="0"/>
+          <w:numId w:val="6"/>
+        </w:numPr>
+        <w:spacing w:after="0"/>
+        <w:rPr>
+          <w:rFonts w:ascii="Consolas" w:hAnsi="Consolas"/>
+        </w:rPr>
+      </w:pPr>
+      <w:r>
+        <w:rPr>
+          <w:rFonts w:ascii="Consolas" w:hAnsi="Consolas"/>
+        </w:rPr>
+        <w:t>Neither</w:t>
+      </w:r>
+    </w:p>
+    <w:p>
+      <w:pPr>
+        <w:pStyle w:val="ListParagraph"/>
+        <w:numPr>
+          <w:ilvl w:val="0"/>
+          <w:numId w:val="6"/>
+        </w:numPr>
+        <w:spacing w:after="0"/>
+        <w:rPr>
+          <w:rFonts w:ascii="Consolas" w:hAnsi="Consolas"/>
+        </w:rPr>
+      </w:pPr>
+      <w:r>
+        <w:rPr>
+          <w:rFonts w:ascii="Consolas" w:hAnsi="Consolas"/>
+        </w:rPr>
+        <w:t>Atomic WFF</w:t>
+      </w:r>
+    </w:p>
+    <w:p>
+      <w:pPr>
+        <w:pStyle w:val="ListParagraph"/>
+        <w:spacing w:after="0"/>
+        <w:rPr>
+          <w:rFonts w:ascii="Consolas" w:hAnsi="Consolas"/>
+        </w:rPr>
+      </w:pPr>
+    </w:p>
+    <w:p>
+      <w:pPr>
+        <w:spacing w:after="0"/>
+        <w:rPr>
+          <w:rFonts w:ascii="Consolas" w:hAnsi="Consolas"/>
+        </w:rPr>
+      </w:pPr>
+      <w:r>
+        <w:rPr>
+          <w:rFonts w:ascii="Consolas" w:hAnsi="Consolas"/>
+        </w:rPr>
+        <w:t>Question 5</w:t>
+      </w:r>
+    </w:p>
+    <w:p>
+      <w:pPr>
+        <w:spacing w:after="0"/>
+        <w:rPr>
+          <w:rFonts w:ascii="Consolas" w:hAnsi="Consolas"/>
+        </w:rPr>
+      </w:pPr>
+    </w:p>
+    <w:p>
+      <w:pPr>
+        <w:spacing w:after="0"/>
+        <w:rPr>
+          <w:rFonts w:ascii="Consolas" w:hAnsi="Consolas"/>
+        </w:rPr>
+      </w:pPr>
+    </w:p>
+    <w:p>
+      <w:pPr>
+        <w:spacing w:after="0"/>
+        <w:rPr>
+          <w:rFonts w:ascii="Consolas" w:hAnsi="Consolas"/>
+        </w:rPr>
+      </w:pPr>
+    </w:p>
+    <w:p>
+      <w:pPr>
+        <w:spacing w:after="0"/>
+        <w:rPr>
+          <w:rFonts w:ascii="Consolas" w:hAnsi="Consolas"/>
+        </w:rPr>
+      </w:pPr>
+    </w:p>
+    <w:p>
+      <w:pPr>
+        <w:spacing w:after="0"/>
+        <w:rPr>
+          <w:rFonts w:ascii="Consolas" w:hAnsi="Consolas"/>
+        </w:rPr>
+      </w:pPr>
+    </w:p>
+    <w:p>
+      <w:pPr>
+        <w:spacing w:after="0"/>
+        <w:rPr>
+          <w:rFonts w:ascii="Consolas" w:hAnsi="Consolas"/>
+        </w:rPr>
+      </w:pPr>
+    </w:p>
+    <w:p>
+      <w:pPr>
+        <w:spacing w:after="0"/>
+        <w:rPr>
+          <w:rFonts w:ascii="Consolas" w:hAnsi="Consolas"/>
+        </w:rPr>
+      </w:pPr>
+    </w:p>
+    <w:p>
+      <w:pPr>
+        <w:spacing w:after="0"/>
+        <w:rPr>
+          <w:rFonts w:ascii="Consolas" w:hAnsi="Consolas"/>
+        </w:rPr>
+      </w:pPr>
+    </w:p>
+    <w:p>
+      <w:pPr>
+        <w:spacing w:after="0"/>
+        <w:rPr>
+          <w:rFonts w:ascii="Consolas" w:hAnsi="Consolas"/>
+        </w:rPr>
+      </w:pPr>
+    </w:p>
+    <w:p>
+      <w:pPr>
+        <w:spacing w:after="0"/>
+        <w:rPr>
+          <w:rFonts w:ascii="Consolas" w:hAnsi="Consolas"/>
+        </w:rPr>
+      </w:pPr>
+    </w:p>
+    <w:p>
+      <w:pPr>
+        <w:spacing w:after="0"/>
+        <w:rPr>
+          <w:rFonts w:ascii="Consolas" w:hAnsi="Consolas"/>
+        </w:rPr>
+      </w:pPr>
+    </w:p>
+    <w:p>
+      <w:pPr>
+        <w:spacing w:after="0"/>
+        <w:rPr>
+          <w:rFonts w:ascii="Consolas" w:hAnsi="Consolas"/>
+        </w:rPr>
+      </w:pPr>
+    </w:p>
+    <w:p>
+      <w:pPr>
+        <w:spacing w:after="0"/>
+        <w:rPr>
+          <w:rFonts w:ascii="Consolas" w:hAnsi="Consolas"/>
+        </w:rPr>
+      </w:pPr>
+    </w:p>
+    <w:p>
+      <w:pPr>
+        <w:spacing w:after="0"/>
+        <w:rPr>
+          <w:rFonts w:ascii="Consolas" w:hAnsi="Consolas"/>
+        </w:rPr>
+      </w:pPr>
+    </w:p>
+    <w:p>
+      <w:pPr>
+        <w:spacing w:after="0"/>
+        <w:rPr>
+          <w:rFonts w:ascii="Consolas" w:hAnsi="Consolas"/>
+        </w:rPr>
+      </w:pPr>
+      <w:r>
+        <w:rPr>
+          <w:rFonts w:ascii="Consolas" w:hAnsi="Consolas"/>
+        </w:rPr>
+        <w:lastRenderedPageBreak/>
+        <w:t>Question 6</w:t>
+      </w:r>
+    </w:p>
+    <w:p>
+      <w:pPr>
+        <w:spacing w:after="0"/>
+        <w:ind w:firstLine="288"/>
+        <w:rPr>
+          <w:rFonts w:ascii="Consolas" w:hAnsi="Consolas"/>
+        </w:rPr>
+      </w:pPr>
+      <w:r>
+        <w:rPr>
+          <w:rFonts w:ascii="Consolas" w:hAnsi="Consolas"/>
+        </w:rPr>
+        <w:t>6.1) Sister</w:t>
+      </w:r>
+      <w:r>
+        <w:rPr>
+          <w:rFonts w:ascii="Consolas" w:hAnsi="Consolas"/>
+        </w:rPr>
+        <w:t>O</w:t>
+      </w:r>
+      <w:r>
+        <w:rPr>
+          <w:rFonts w:ascii="Consolas" w:hAnsi="Consolas"/>
+        </w:rPr>
+        <w:t>f(x,billy)</w:t>
+      </w:r>
+    </w:p>
+    <w:p>
+      <w:pPr>
+        <w:spacing w:after="0"/>
+        <w:ind w:firstLine="288"/>
+        <w:rPr>
+          <w:rFonts w:ascii="Consolas" w:hAnsi="Consolas"/>
+        </w:rPr>
+      </w:pPr>
+      <w:r>
+        <w:rPr>
+          <w:rFonts w:ascii="Consolas" w:hAnsi="Consolas"/>
+        </w:rPr>
+        <w:t>6.2)</w:t>
+      </w:r>
+      <w:r>
+        <w:rPr>
+          <w:rFonts w:ascii="Consolas" w:hAnsi="Consolas"/>
+        </w:rPr>
+        <w:t xml:space="preserve"> Failed(student,logic)</w:t>
+      </w:r>
+    </w:p>
+    <w:p>
+      <w:pPr>
+        <w:spacing w:after="0"/>
+        <w:ind w:firstLine="288"/>
+        <w:rPr>
+          <w:rFonts w:ascii="Consolas" w:eastAsiaTheme="minorEastAsia" w:hAnsi="Consolas"/>
+        </w:rPr>
+      </w:pPr>
+      <w:r>
+        <w:rPr>
+          <w:rFonts w:ascii="Consolas" w:hAnsi="Consolas"/>
+        </w:rPr>
+        <w:t xml:space="preserve">6.3) </w:t>
+      </w:r>
+      <m:oMath>
+        <m:r>
+          <w:rPr>
+            <w:rFonts w:ascii="Cambria Math" w:hAnsi="Cambria Math"/>
+          </w:rPr>
+          <m:t>∃</m:t>
+        </m:r>
+      </m:oMath>
+      <w:r>
+        <w:rPr>
+          <w:rFonts w:ascii="Consolas" w:eastAsiaTheme="minorEastAsia" w:hAnsi="Consolas"/>
+        </w:rPr>
+        <w:t>x</w:t>
+      </w:r>
+      <w:r>
+        <w:rPr>
+          <w:rFonts w:ascii="Consolas" w:eastAsiaTheme="minorEastAsia" w:hAnsi="Consolas"/>
+        </w:rPr>
+        <w:t xml:space="preserve"> S</w:t>
+      </w:r>
+      <w:r>
+        <w:rPr>
+          <w:rFonts w:ascii="Consolas" w:eastAsiaTheme="minorEastAsia" w:hAnsi="Consolas"/>
+        </w:rPr>
+        <w:t>tudent</w:t>
+      </w:r>
+      <w:r>
+        <w:rPr>
+          <w:rFonts w:ascii="Consolas" w:eastAsiaTheme="minorEastAsia" w:hAnsi="Consolas"/>
+        </w:rPr>
+        <w:t xml:space="preserve">(x) </w:t>
+      </w:r>
+      <w:r>
+        <w:rPr>
+          <w:rFonts w:ascii="Cambria Math" w:hAnsi="Cambria Math" w:cs="Cambria Math"/>
+        </w:rPr>
+        <w:t>∧</w:t>
+      </w:r>
+      <w:r>
+        <w:rPr>
+          <w:rFonts w:ascii="Cambria Math" w:hAnsi="Cambria Math" w:cs="Cambria Math"/>
+        </w:rPr>
+        <w:t xml:space="preserve">  </w:t>
+      </w:r>
+      <m:oMath>
+        <m:r>
+          <w:rPr>
+            <w:rFonts w:ascii="Cambria Math" w:hAnsi="Cambria Math"/>
+          </w:rPr>
+          <m:t>∀</m:t>
+        </m:r>
+      </m:oMath>
+      <w:r>
+        <w:rPr>
+          <w:rFonts w:ascii="Consolas" w:eastAsiaTheme="minorEastAsia" w:hAnsi="Consolas"/>
+        </w:rPr>
+        <w:t xml:space="preserve">y Student(y) </w:t>
+      </w:r>
+      <w:r>
+        <w:rPr>
+          <w:rFonts w:ascii="Cambria Math" w:hAnsi="Cambria Math" w:cs="Cambria Math"/>
+        </w:rPr>
+        <w:t>∧</w:t>
+      </w:r>
+      <w:r>
+        <w:rPr>
+          <w:rFonts w:ascii="Cambria Math" w:hAnsi="Cambria Math" w:cs="Cambria Math"/>
+        </w:rPr>
+        <w:t xml:space="preserve"> </w:t>
+      </w:r>
+      <w:r>
+        <w:rPr>
+          <w:rFonts w:ascii="Consolas" w:hAnsi="Consolas"/>
+        </w:rPr>
+        <w:t>¬</w:t>
+      </w:r>
+      <w:r>
+        <w:rPr>
+          <w:rFonts w:ascii="Consolas" w:hAnsi="Consolas"/>
+        </w:rPr>
+        <w:t xml:space="preserve">(x=y) </w:t>
+      </w:r>
+      <w:r>
+        <w:rPr>
+          <w:rFonts w:ascii="Consolas" w:hAnsi="Consolas" w:cs="Consolas"/>
+        </w:rPr>
+        <w:t>→</w:t>
+      </w:r>
+      <w:r>
+        <w:rPr>
+          <w:rFonts w:ascii="Consolas" w:hAnsi="Consolas" w:cs="Consolas"/>
+        </w:rPr>
+        <w:t xml:space="preserve"> Loves(x,y)</w:t>
+      </w:r>
+    </w:p>
+    <w:p>
+      <w:pPr>
+        <w:spacing w:after="0"/>
+        <w:ind w:firstLine="288"/>
+        <w:rPr>
+          <w:rFonts w:ascii="Consolas" w:eastAsiaTheme="minorEastAsia" w:hAnsi="Consolas"/>
+        </w:rPr>
+      </w:pPr>
+      <w:r>
+        <w:rPr>
+          <w:rFonts w:ascii="Consolas" w:eastAsiaTheme="minorEastAsia" w:hAnsi="Consolas"/>
+        </w:rPr>
+        <w:t xml:space="preserve">6.4) </w:t>
+      </w:r>
+      <w:r>
+        <w:rPr>
+          <w:rFonts w:ascii="Consolas" w:eastAsiaTheme="minorEastAsia" w:hAnsi="Consolas"/>
+        </w:rPr>
+        <w:t xml:space="preserve">Takes(billy,chemistry) </w:t>
+      </w:r>
+      <w:r>
+        <w:rPr>
+          <w:rFonts w:ascii="Cambria Math" w:hAnsi="Cambria Math" w:cs="Cambria Math"/>
+        </w:rPr>
+        <w:t>∨</w:t>
+      </w:r>
+      <w:r>
+        <w:rPr>
+          <w:rFonts w:ascii="Consolas" w:eastAsiaTheme="minorEastAsia" w:hAnsi="Consolas"/>
+        </w:rPr>
+        <w:t xml:space="preserve"> </w:t>
+      </w:r>
+      <w:r>
+        <w:rPr>
+          <w:rFonts w:ascii="Consolas" w:eastAsiaTheme="minorEastAsia" w:hAnsi="Consolas"/>
+        </w:rPr>
+        <w:t>Takes(billy,</w:t>
+      </w:r>
+      <w:r>
+        <w:rPr>
+          <w:rFonts w:ascii="Consolas" w:eastAsiaTheme="minorEastAsia" w:hAnsi="Consolas"/>
+        </w:rPr>
+        <w:t>geometry</w:t>
+      </w:r>
+      <w:r>
+        <w:rPr>
+          <w:rFonts w:ascii="Consolas" w:eastAsiaTheme="minorEastAsia" w:hAnsi="Consolas"/>
+        </w:rPr>
+        <w:t>)</w:t>
+      </w:r>
+    </w:p>
+    <w:p>
+      <w:pPr>
+        <w:spacing w:after="0"/>
+        <w:ind w:firstLine="288"/>
+        <w:rPr>
+          <w:rFonts w:ascii="Consolas" w:eastAsiaTheme="minorEastAsia" w:hAnsi="Consolas"/>
+        </w:rPr>
+      </w:pPr>
+      <w:r>
+        <w:rPr>
+          <w:rFonts w:ascii="Consolas" w:eastAsiaTheme="minorEastAsia" w:hAnsi="Consolas"/>
+        </w:rPr>
+        <w:t xml:space="preserve">6.5) </w:t>
+      </w:r>
+      <w:r>
+        <w:rPr>
+          <w:rFonts w:ascii="Consolas" w:eastAsiaTheme="minorEastAsia" w:hAnsi="Consolas"/>
+        </w:rPr>
+        <w:t>!</w:t>
+      </w:r>
+      <w:r>
+        <w:rPr>
+          <w:rFonts w:ascii="Consolas" w:eastAsiaTheme="minorEastAsia" w:hAnsi="Consolas"/>
+        </w:rPr>
+        <w:t>Fools(</w:t>
+      </w:r>
+      <m:oMath>
+        <m:r>
+          <w:rPr>
+            <w:rFonts w:ascii="Cambria Math" w:hAnsi="Cambria Math"/>
+          </w:rPr>
+          <m:t>∃</m:t>
+        </m:r>
+      </m:oMath>
+      <w:r>
+        <w:rPr>
+          <w:rFonts w:ascii="Consolas" w:eastAsiaTheme="minorEastAsia" w:hAnsi="Consolas"/>
+        </w:rPr>
+        <w:t>x(student)</w:t>
+      </w:r>
+      <w:r>
+        <w:rPr>
+          <w:rFonts w:ascii="Consolas" w:eastAsiaTheme="minorEastAsia" w:hAnsi="Consolas"/>
+        </w:rPr>
+        <w:t xml:space="preserve">, </w:t>
+      </w:r>
+      <m:oMath>
+        <m:r>
+          <w:rPr>
+            <w:rFonts w:ascii="Cambria Math" w:hAnsi="Cambria Math"/>
+          </w:rPr>
+          <m:t>∀</m:t>
+        </m:r>
+      </m:oMath>
+      <w:r>
+        <w:rPr>
+          <w:rFonts w:ascii="Consolas" w:eastAsiaTheme="minorEastAsia" w:hAnsi="Consolas"/>
+        </w:rPr>
+        <w:t>x(student)</w:t>
+      </w:r>
+      <w:r>
+        <w:rPr>
+          <w:rFonts w:ascii="Consolas" w:eastAsiaTheme="minorEastAsia" w:hAnsi="Consolas"/>
+        </w:rPr>
+        <w:t>)</w:t>
+      </w:r>
+    </w:p>
+    <w:p>
+      <w:pPr>
+        <w:spacing w:after="0"/>
+        <w:ind w:firstLine="288"/>
+        <w:rPr>
+          <w:rFonts w:ascii="Consolas" w:eastAsiaTheme="minorEastAsia" w:hAnsi="Consolas"/>
+        </w:rPr>
+      </w:pPr>
+      <w:r>
+        <w:rPr>
+          <w:rFonts w:ascii="Consolas" w:eastAsiaTheme="minorEastAsia" w:hAnsi="Consolas"/>
+        </w:rPr>
+        <w:t xml:space="preserve">6.6) </w:t>
+      </w:r>
+      <w:r>
+        <w:rPr>
+          <w:rFonts w:ascii="Consolas" w:eastAsiaTheme="minorEastAsia" w:hAnsi="Consolas"/>
+        </w:rPr>
+        <w:t>Loves(</w:t>
+      </w:r>
+      <m:oMath>
+        <m:r>
+          <w:rPr>
+            <w:rFonts w:ascii="Cambria Math" w:hAnsi="Cambria Math"/>
+          </w:rPr>
+          <m:t>∀</m:t>
+        </m:r>
+      </m:oMath>
+      <w:r>
+        <w:rPr>
+          <w:rFonts w:ascii="Consolas" w:eastAsiaTheme="minorEastAsia" w:hAnsi="Consolas"/>
+        </w:rPr>
+        <w:t>x(student)</w:t>
+      </w:r>
+      <w:r>
+        <w:rPr>
+          <w:rFonts w:ascii="Consolas" w:eastAsiaTheme="minorEastAsia" w:hAnsi="Consolas"/>
+        </w:rPr>
+        <w:t>, student)</w:t>
+      </w:r>
+    </w:p>
+    <w:p>
+      <w:pPr>
+        <w:spacing w:after="0"/>
+        <w:ind w:firstLine="288"/>
+        <w:rPr>
+          <w:rFonts w:ascii="Consolas" w:hAnsi="Consolas"/>
+        </w:rPr>
+      </w:pPr>
+    </w:p>
+    <w:p>
+      <w:pPr>
+        <w:spacing w:after="0"/>
+        <w:rPr>
+          <w:rFonts w:ascii="Consolas" w:hAnsi="Consolas"/>
+        </w:rPr>
+      </w:pPr>
+      <w:r>
+        <w:rPr>
+          <w:rFonts w:ascii="Consolas" w:hAnsi="Consolas"/>
+        </w:rPr>
+        <w:t>Question 7</w:t>
+      </w:r>
+    </w:p>
+    <w:p>
+      <w:pPr>
+        <w:spacing w:after="0"/>
+        <w:rPr>
+          <w:rFonts w:ascii="Consolas" w:hAnsi="Consolas"/>
+        </w:rPr>
+      </w:pPr>
+      <w:r>
+        <w:rPr>
+          <w:rFonts w:ascii="Consolas" w:hAnsi="Consolas"/>
+        </w:rPr>
+        <w:tab/>
+        <w:t>7.1)</w:t>
+      </w:r>
+      <w:r>
+        <w:rPr>
+          <w:rFonts w:ascii="Consolas" w:hAnsi="Consolas"/>
+        </w:rPr>
+        <w:t xml:space="preserve"> </w:t>
+      </w:r>
+      <w:r>
+        <w:rPr>
+          <w:rFonts w:ascii="Consolas" w:hAnsi="Consolas"/>
+        </w:rPr>
+        <w:t xml:space="preserve">Billy takes either </w:t>
+      </w:r>
+      <w:r>
+        <w:rPr>
+          <w:rFonts w:ascii="Consolas" w:hAnsi="Consolas"/>
+        </w:rPr>
+        <w:t>Logic</w:t>
+      </w:r>
+      <w:r>
+        <w:rPr>
+          <w:rFonts w:ascii="Consolas" w:hAnsi="Consolas"/>
+        </w:rPr>
+        <w:t xml:space="preserve"> or Geometry (but not both).</w:t>
+      </w:r>
+    </w:p>
+    <w:p>
+      <w:pPr>
+        <w:spacing w:after="0"/>
+        <w:ind w:left="288"/>
+        <w:rPr>
+          <w:rFonts w:ascii="Consolas" w:hAnsi="Consolas"/>
+        </w:rPr>
+      </w:pPr>
+      <w:r>
+        <w:rPr>
+          <w:rFonts w:ascii="Consolas" w:hAnsi="Consolas"/>
+        </w:rPr>
+        <w:t>7.</w:t>
+      </w:r>
+      <w:r>
+        <w:rPr>
+          <w:rFonts w:ascii="Consolas" w:hAnsi="Consolas"/>
+        </w:rPr>
+        <w:t>2</w:t>
+      </w:r>
+      <w:r>
+        <w:rPr>
+          <w:rFonts w:ascii="Consolas" w:hAnsi="Consolas"/>
+        </w:rPr>
+        <w:t>)</w:t>
+      </w:r>
+      <w:r>
+        <w:rPr>
+          <w:rFonts w:ascii="Consolas" w:hAnsi="Consolas"/>
+        </w:rPr>
+        <w:t xml:space="preserve"> Exactly one student loves Chemistry and </w:t>
+      </w:r>
+      <w:r>
+        <w:rPr>
+          <w:rFonts w:ascii="Consolas" w:hAnsi="Consolas"/>
+        </w:rPr>
+        <w:t>Sister</w:t>
+      </w:r>
+      <w:r>
+        <w:rPr>
+          <w:rFonts w:ascii="Consolas" w:hAnsi="Consolas"/>
+        </w:rPr>
+        <w:t xml:space="preserve"> failed </w:t>
+      </w:r>
+      <w:r>
+        <w:rPr>
+          <w:rFonts w:ascii="Consolas" w:hAnsi="Consolas"/>
+        </w:rPr>
+        <w:t>Logic</w:t>
+      </w:r>
+    </w:p>
+    <w:p>
+      <w:pPr>
+        <w:spacing w:after="0"/>
+        <w:ind w:left="288"/>
+        <w:rPr>
+          <w:rFonts w:ascii="Consolas" w:hAnsi="Consolas"/>
+        </w:rPr>
+      </w:pPr>
+      <w:r>
+        <w:rPr>
+          <w:rFonts w:ascii="Consolas" w:hAnsi="Consolas"/>
+        </w:rPr>
+        <w:t>7.</w:t>
+      </w:r>
+      <w:r>
+        <w:rPr>
+          <w:rFonts w:ascii="Consolas" w:hAnsi="Consolas"/>
+        </w:rPr>
+        <w:t>3</w:t>
+      </w:r>
+      <w:r>
+        <w:rPr>
+          <w:rFonts w:ascii="Consolas" w:hAnsi="Consolas"/>
+        </w:rPr>
+        <w:t>)</w:t>
+      </w:r>
+      <w:r>
+        <w:rPr>
+          <w:rFonts w:ascii="Consolas" w:hAnsi="Consolas"/>
+        </w:rPr>
+        <w:t xml:space="preserve"> </w:t>
+      </w:r>
+      <w:r>
+        <w:rPr>
+          <w:rFonts w:ascii="Consolas" w:hAnsi="Consolas"/>
+        </w:rPr>
+        <w:t>Billy takes logic and therefore cannot take Geometry</w:t>
+      </w:r>
+    </w:p>
+    <w:p>
+      <w:pPr>
+        <w:spacing w:after="0"/>
+        <w:ind w:left="288"/>
+        <w:rPr>
+          <w:rFonts w:ascii="Consolas" w:hAnsi="Consolas"/>
+        </w:rPr>
+      </w:pPr>
+      <w:r>
+        <w:rPr>
+          <w:rFonts w:ascii="Consolas" w:hAnsi="Consolas"/>
+        </w:rPr>
+        <w:t>7.</w:t>
+      </w:r>
+      <w:r>
+        <w:rPr>
+          <w:rFonts w:ascii="Consolas" w:hAnsi="Consolas"/>
+        </w:rPr>
+        <w:t>4</w:t>
+      </w:r>
+      <w:r>
+        <w:rPr>
+          <w:rFonts w:ascii="Consolas" w:hAnsi="Consolas"/>
+        </w:rPr>
+        <w:t>)</w:t>
+      </w:r>
+      <w:r>
+        <w:rPr>
+          <w:rFonts w:ascii="Consolas" w:hAnsi="Consolas"/>
+        </w:rPr>
+        <w:t xml:space="preserve"> </w:t>
+      </w:r>
+      <w:r>
+        <w:rPr>
+          <w:rFonts w:ascii="Consolas" w:hAnsi="Consolas"/>
+        </w:rPr>
+        <w:t>Every student loves some other student.</w:t>
+      </w:r>
+    </w:p>
+    <w:p>
+      <w:pPr>
+        <w:spacing w:after="0"/>
+        <w:ind w:left="288"/>
+        <w:rPr>
+          <w:rFonts w:ascii="Consolas" w:hAnsi="Consolas"/>
+        </w:rPr>
+      </w:pPr>
+      <w:r>
+        <w:rPr>
+          <w:rFonts w:ascii="Consolas" w:hAnsi="Consolas"/>
+        </w:rPr>
+        <w:t>7.</w:t>
+      </w:r>
+      <w:r>
+        <w:rPr>
+          <w:rFonts w:ascii="Consolas" w:hAnsi="Consolas"/>
+        </w:rPr>
+        <w:t>5</w:t>
+      </w:r>
+      <w:r>
+        <w:rPr>
+          <w:rFonts w:ascii="Consolas" w:hAnsi="Consolas"/>
+        </w:rPr>
+        <w:t>)</w:t>
+      </w:r>
+      <w:r>
+        <w:rPr>
+          <w:rFonts w:ascii="Consolas" w:hAnsi="Consolas"/>
+        </w:rPr>
+        <w:t xml:space="preserve"> Everyone is Billy’s sister</w:t>
+      </w:r>
+    </w:p>
+    <w:p>
+      <w:pPr>
+        <w:spacing w:after="0"/>
+        <w:ind w:left="288"/>
+        <w:rPr>
+          <w:rFonts w:ascii="Consolas" w:hAnsi="Consolas"/>
+        </w:rPr>
+      </w:pPr>
+      <w:r>
+        <w:rPr>
+          <w:rFonts w:ascii="Consolas" w:hAnsi="Consolas"/>
+        </w:rPr>
+        <w:t>7.</w:t>
+      </w:r>
+      <w:r>
+        <w:rPr>
+          <w:rFonts w:ascii="Consolas" w:hAnsi="Consolas"/>
+        </w:rPr>
+        <w:t>6</w:t>
+      </w:r>
+      <w:r>
+        <w:rPr>
+          <w:rFonts w:ascii="Consolas" w:hAnsi="Consolas"/>
+        </w:rPr>
+        <w:t>)</w:t>
+      </w:r>
+      <w:r>
+        <w:rPr>
+          <w:rFonts w:ascii="Consolas" w:hAnsi="Consolas"/>
+        </w:rPr>
+        <w:t xml:space="preserve"> </w:t>
+      </w:r>
+      <w:r>
+        <w:rPr>
+          <w:rFonts w:ascii="Consolas" w:hAnsi="Consolas"/>
+        </w:rPr>
+        <w:t>No student can fool all the other students.</w:t>
+      </w:r>
+    </w:p>
+    <w:p>
+      <w:pPr>
+        <w:spacing w:after="0"/>
+        <w:ind w:left="288"/>
+        <w:rPr>
+          <w:rFonts w:ascii="Consolas" w:hAnsi="Consolas"/>
+        </w:rPr>
+      </w:pPr>
     </w:p>
     <w:p>
       <w:pPr>
@@ -198,9 +2140,148 @@
 </w:document>
 </file>
 
+<file path=word/endnotes.xml><?xml version="1.0" encoding="utf-8"?>
+<w:endnotes xmlns:wpc="http://schemas.microsoft.com/office/word/2010/wordprocessingCanvas" xmlns:cx="http://schemas.microsoft.com/office/drawing/2014/chartex" xmlns:cx1="http://schemas.microsoft.com/office/drawing/2015/9/8/chartex" xmlns:cx2="http://schemas.microsoft.com/office/drawing/2015/10/21/chartex" xmlns:cx3="http://schemas.microsoft.com/office/drawing/2016/5/9/chartex" xmlns:cx4="http://schemas.microsoft.com/office/drawing/2016/5/10/chartex" xmlns:cx5="http://schemas.microsoft.com/office/drawing/2016/5/11/chartex" xmlns:cx6="http://schemas.microsoft.com/office/drawing/2016/5/12/chartex" xmlns:cx7="http://schemas.microsoft.com/office/drawing/2016/5/13/chartex" xmlns:cx8="http://schemas.microsoft.com/office/drawing/2016/5/14/chartex" xmlns:mc="http://schemas.openxmlformats.org/markup-compatibility/2006" xmlns:aink="http://schemas.microsoft.com/office/drawing/2016/ink" xmlns:am3d="http://schemas.microsoft.com/office/drawing/2017/model3d" xmlns:o="urn:schemas-microsoft-com:office:office" xmlns:r="http://schemas.openxmlformats.org/officeDocument/2006/relationships" xmlns:m="http://schemas.openxmlformats.org/officeDocument/2006/math" xmlns:v="urn:schemas-microsoft-com:vml" xmlns:wp14="http://schemas.microsoft.com/office/word/2010/wordprocessingDrawing" xmlns:wp="http://schemas.openxmlformats.org/drawingml/2006/wordprocessingDrawing" xmlns:w10="urn:schemas-microsoft-com:office:word" xmlns:w="http://schemas.openxmlformats.org/wordprocessingml/2006/main" xmlns:w14="http://schemas.microsoft.com/office/word/2010/wordml" xmlns:w15="http://schemas.microsoft.com/office/word/2012/wordml" xmlns:w16cex="http://schemas.microsoft.com/office/word/2018/wordml/cex" xmlns:w16cid="http://schemas.microsoft.com/office/word/2016/wordml/cid" xmlns:w16="http://schemas.microsoft.com/office/word/2018/wordml" xmlns:w16se="http://schemas.microsoft.com/office/word/2015/wordml/symex" xmlns:wpg="http://schemas.microsoft.com/office/word/2010/wordprocessingGroup" xmlns:wpi="http://schemas.microsoft.com/office/word/2010/wordprocessingInk" xmlns:wne="http://schemas.microsoft.com/office/word/2006/wordml" xmlns:wps="http://schemas.microsoft.com/office/word/2010/wordprocessingShape" mc:Ignorable="w14 w15 w16se w16cid w16 w16cex wp14">
+  <w:endnote w:type="separator" w:id="-1">
+    <w:p>
+      <w:pPr>
+        <w:spacing w:after="0" w:line="240" w:lineRule="auto"/>
+      </w:pPr>
+      <w:r>
+        <w:separator/>
+      </w:r>
+    </w:p>
+  </w:endnote>
+  <w:endnote w:type="continuationSeparator" w:id="0">
+    <w:p>
+      <w:pPr>
+        <w:spacing w:after="0" w:line="240" w:lineRule="auto"/>
+      </w:pPr>
+      <w:r>
+        <w:continuationSeparator/>
+      </w:r>
+    </w:p>
+  </w:endnote>
+</w:endnotes>
+</file>
+
+<file path=word/footnotes.xml><?xml version="1.0" encoding="utf-8"?>
+<w:footnotes xmlns:wpc="http://schemas.microsoft.com/office/word/2010/wordprocessingCanvas" xmlns:cx="http://schemas.microsoft.com/office/drawing/2014/chartex" xmlns:cx1="http://schemas.microsoft.com/office/drawing/2015/9/8/chartex" xmlns:cx2="http://schemas.microsoft.com/office/drawing/2015/10/21/chartex" xmlns:cx3="http://schemas.microsoft.com/office/drawing/2016/5/9/chartex" xmlns:cx4="http://schemas.microsoft.com/office/drawing/2016/5/10/chartex" xmlns:cx5="http://schemas.microsoft.com/office/drawing/2016/5/11/chartex" xmlns:cx6="http://schemas.microsoft.com/office/drawing/2016/5/12/chartex" xmlns:cx7="http://schemas.microsoft.com/office/drawing/2016/5/13/chartex" xmlns:cx8="http://schemas.microsoft.com/office/drawing/2016/5/14/chartex" xmlns:mc="http://schemas.openxmlformats.org/markup-compatibility/2006" xmlns:aink="http://schemas.microsoft.com/office/drawing/2016/ink" xmlns:am3d="http://schemas.microsoft.com/office/drawing/2017/model3d" xmlns:o="urn:schemas-microsoft-com:office:office" xmlns:r="http://schemas.openxmlformats.org/officeDocument/2006/relationships" xmlns:m="http://schemas.openxmlformats.org/officeDocument/2006/math" xmlns:v="urn:schemas-microsoft-com:vml" xmlns:wp14="http://schemas.microsoft.com/office/word/2010/wordprocessingDrawing" xmlns:wp="http://schemas.openxmlformats.org/drawingml/2006/wordprocessingDrawing" xmlns:w10="urn:schemas-microsoft-com:office:word" xmlns:w="http://schemas.openxmlformats.org/wordprocessingml/2006/main" xmlns:w14="http://schemas.microsoft.com/office/word/2010/wordml" xmlns:w15="http://schemas.microsoft.com/office/word/2012/wordml" xmlns:w16cex="http://schemas.microsoft.com/office/word/2018/wordml/cex" xmlns:w16cid="http://schemas.microsoft.com/office/word/2016/wordml/cid" xmlns:w16="http://schemas.microsoft.com/office/word/2018/wordml" xmlns:w16se="http://schemas.microsoft.com/office/word/2015/wordml/symex" xmlns:wpg="http://schemas.microsoft.com/office/word/2010/wordprocessingGroup" xmlns:wpi="http://schemas.microsoft.com/office/word/2010/wordprocessingInk" xmlns:wne="http://schemas.microsoft.com/office/word/2006/wordml" xmlns:wps="http://schemas.microsoft.com/office/word/2010/wordprocessingShape" mc:Ignorable="w14 w15 w16se w16cid w16 w16cex wp14">
+  <w:footnote w:type="separator" w:id="-1">
+    <w:p>
+      <w:pPr>
+        <w:spacing w:after="0" w:line="240" w:lineRule="auto"/>
+      </w:pPr>
+      <w:r>
+        <w:separator/>
+      </w:r>
+    </w:p>
+  </w:footnote>
+  <w:footnote w:type="continuationSeparator" w:id="0">
+    <w:p>
+      <w:pPr>
+        <w:spacing w:after="0" w:line="240" w:lineRule="auto"/>
+      </w:pPr>
+      <w:r>
+        <w:continuationSeparator/>
+      </w:r>
+    </w:p>
+  </w:footnote>
+</w:footnotes>
+</file>
+
 <file path=word/numbering.xml><?xml version="1.0" encoding="utf-8"?>
 <w:numbering xmlns:wpc="http://schemas.microsoft.com/office/word/2010/wordprocessingCanvas" xmlns:cx="http://schemas.microsoft.com/office/drawing/2014/chartex" xmlns:cx1="http://schemas.microsoft.com/office/drawing/2015/9/8/chartex" xmlns:cx2="http://schemas.microsoft.com/office/drawing/2015/10/21/chartex" xmlns:cx3="http://schemas.microsoft.com/office/drawing/2016/5/9/chartex" xmlns:cx4="http://schemas.microsoft.com/office/drawing/2016/5/10/chartex" xmlns:cx5="http://schemas.microsoft.com/office/drawing/2016/5/11/chartex" xmlns:cx6="http://schemas.microsoft.com/office/drawing/2016/5/12/chartex" xmlns:cx7="http://schemas.microsoft.com/office/drawing/2016/5/13/chartex" xmlns:cx8="http://schemas.microsoft.com/office/drawing/2016/5/14/chartex" xmlns:mc="http://schemas.openxmlformats.org/markup-compatibility/2006" xmlns:aink="http://schemas.microsoft.com/office/drawing/2016/ink" xmlns:am3d="http://schemas.microsoft.com/office/drawing/2017/model3d" xmlns:o="urn:schemas-microsoft-com:office:office" xmlns:r="http://schemas.openxmlformats.org/officeDocument/2006/relationships" xmlns:m="http://schemas.openxmlformats.org/officeDocument/2006/math" xmlns:v="urn:schemas-microsoft-com:vml" xmlns:wp14="http://schemas.microsoft.com/office/word/2010/wordprocessingDrawing" xmlns:wp="http://schemas.openxmlformats.org/drawingml/2006/wordprocessingDrawing" xmlns:w10="urn:schemas-microsoft-com:office:word" xmlns:w="http://schemas.openxmlformats.org/wordprocessingml/2006/main" xmlns:w14="http://schemas.microsoft.com/office/word/2010/wordml" xmlns:w15="http://schemas.microsoft.com/office/word/2012/wordml" xmlns:w16cex="http://schemas.microsoft.com/office/word/2018/wordml/cex" xmlns:w16cid="http://schemas.microsoft.com/office/word/2016/wordml/cid" xmlns:w16="http://schemas.microsoft.com/office/word/2018/wordml" xmlns:w16se="http://schemas.microsoft.com/office/word/2015/wordml/symex" xmlns:wpg="http://schemas.microsoft.com/office/word/2010/wordprocessingGroup" xmlns:wpi="http://schemas.microsoft.com/office/word/2010/wordprocessingInk" xmlns:wne="http://schemas.microsoft.com/office/word/2006/wordml" xmlns:wps="http://schemas.microsoft.com/office/word/2010/wordprocessingShape" mc:Ignorable="w14 w15 w16se w16cid w16 w16cex wp14">
   <w:abstractNum w:abstractNumId="0" w15:restartNumberingAfterBreak="0">
+    <w:nsid w:val="02511771"/>
+    <w:multiLevelType w:val="hybridMultilevel"/>
+    <w:tmpl w:val="C92C5564"/>
+    <w:lvl w:ilvl="0" w:tplc="04090017">
+      <w:start w:val="1"/>
+      <w:numFmt w:val="lowerLetter"/>
+      <w:lvlText w:val="%1)"/>
+      <w:lvlJc w:val="left"/>
+      <w:pPr>
+        <w:ind w:left="720" w:hanging="360"/>
+      </w:pPr>
+      <w:rPr>
+        <w:rFonts w:hint="default"/>
+      </w:rPr>
+    </w:lvl>
+    <w:lvl w:ilvl="1" w:tplc="04090019" w:tentative="1">
+      <w:start w:val="1"/>
+      <w:numFmt w:val="lowerLetter"/>
+      <w:lvlText w:val="%2."/>
+      <w:lvlJc w:val="left"/>
+      <w:pPr>
+        <w:ind w:left="1440" w:hanging="360"/>
+      </w:pPr>
+    </w:lvl>
+    <w:lvl w:ilvl="2" w:tplc="0409001B" w:tentative="1">
+      <w:start w:val="1"/>
+      <w:numFmt w:val="lowerRoman"/>
+      <w:lvlText w:val="%3."/>
+      <w:lvlJc w:val="right"/>
+      <w:pPr>
+        <w:ind w:left="2160" w:hanging="180"/>
+      </w:pPr>
+    </w:lvl>
+    <w:lvl w:ilvl="3" w:tplc="0409000F" w:tentative="1">
+      <w:start w:val="1"/>
+      <w:numFmt w:val="decimal"/>
+      <w:lvlText w:val="%4."/>
+      <w:lvlJc w:val="left"/>
+      <w:pPr>
+        <w:ind w:left="2880" w:hanging="360"/>
+      </w:pPr>
+    </w:lvl>
+    <w:lvl w:ilvl="4" w:tplc="04090019" w:tentative="1">
+      <w:start w:val="1"/>
+      <w:numFmt w:val="lowerLetter"/>
+      <w:lvlText w:val="%5."/>
+      <w:lvlJc w:val="left"/>
+      <w:pPr>
+        <w:ind w:left="3600" w:hanging="360"/>
+      </w:pPr>
+    </w:lvl>
+    <w:lvl w:ilvl="5" w:tplc="0409001B" w:tentative="1">
+      <w:start w:val="1"/>
+      <w:numFmt w:val="lowerRoman"/>
+      <w:lvlText w:val="%6."/>
+      <w:lvlJc w:val="right"/>
+      <w:pPr>
+        <w:ind w:left="4320" w:hanging="180"/>
+      </w:pPr>
+    </w:lvl>
+    <w:lvl w:ilvl="6" w:tplc="0409000F" w:tentative="1">
+      <w:start w:val="1"/>
+      <w:numFmt w:val="decimal"/>
+      <w:lvlText w:val="%7."/>
+      <w:lvlJc w:val="left"/>
+      <w:pPr>
+        <w:ind w:left="5040" w:hanging="360"/>
+      </w:pPr>
+    </w:lvl>
+    <w:lvl w:ilvl="7" w:tplc="04090019" w:tentative="1">
+      <w:start w:val="1"/>
+      <w:numFmt w:val="lowerLetter"/>
+      <w:lvlText w:val="%8."/>
+      <w:lvlJc w:val="left"/>
+      <w:pPr>
+        <w:ind w:left="5760" w:hanging="360"/>
+      </w:pPr>
+    </w:lvl>
+    <w:lvl w:ilvl="8" w:tplc="0409001B" w:tentative="1">
+      <w:start w:val="1"/>
+      <w:numFmt w:val="lowerRoman"/>
+      <w:lvlText w:val="%9."/>
+      <w:lvlJc w:val="right"/>
+      <w:pPr>
+        <w:ind w:left="6480" w:hanging="180"/>
+      </w:pPr>
+    </w:lvl>
+  </w:abstractNum>
+  <w:abstractNum w:abstractNumId="1" w15:restartNumberingAfterBreak="0">
     <w:nsid w:val="04042BA0"/>
     <w:multiLevelType w:val="hybridMultilevel"/>
     <w:tmpl w:val="87822A58"/>
@@ -289,7 +2370,209 @@
       </w:pPr>
     </w:lvl>
   </w:abstractNum>
-  <w:abstractNum w:abstractNumId="1" w15:restartNumberingAfterBreak="0">
+  <w:abstractNum w:abstractNumId="2" w15:restartNumberingAfterBreak="0">
+    <w:nsid w:val="094D77F4"/>
+    <w:multiLevelType w:val="hybridMultilevel"/>
+    <w:tmpl w:val="CE866708"/>
+    <w:lvl w:ilvl="0" w:tplc="35D21B04">
+      <w:start w:val="3"/>
+      <w:numFmt w:val="bullet"/>
+      <w:lvlText w:val="-"/>
+      <w:lvlJc w:val="left"/>
+      <w:pPr>
+        <w:ind w:left="720" w:hanging="360"/>
+      </w:pPr>
+      <w:rPr>
+        <w:rFonts w:ascii="Consolas" w:eastAsiaTheme="minorHAnsi" w:hAnsi="Consolas" w:cstheme="minorBidi" w:hint="default"/>
+      </w:rPr>
+    </w:lvl>
+    <w:lvl w:ilvl="1" w:tplc="04090003" w:tentative="1">
+      <w:start w:val="1"/>
+      <w:numFmt w:val="bullet"/>
+      <w:lvlText w:val="o"/>
+      <w:lvlJc w:val="left"/>
+      <w:pPr>
+        <w:ind w:left="1440" w:hanging="360"/>
+      </w:pPr>
+      <w:rPr>
+        <w:rFonts w:ascii="Courier New" w:hAnsi="Courier New" w:cs="Courier New" w:hint="default"/>
+      </w:rPr>
+    </w:lvl>
+    <w:lvl w:ilvl="2" w:tplc="04090005" w:tentative="1">
+      <w:start w:val="1"/>
+      <w:numFmt w:val="bullet"/>
+      <w:lvlText w:val=""/>
+      <w:lvlJc w:val="left"/>
+      <w:pPr>
+        <w:ind w:left="2160" w:hanging="360"/>
+      </w:pPr>
+      <w:rPr>
+        <w:rFonts w:ascii="Wingdings" w:hAnsi="Wingdings" w:hint="default"/>
+      </w:rPr>
+    </w:lvl>
+    <w:lvl w:ilvl="3" w:tplc="04090001" w:tentative="1">
+      <w:start w:val="1"/>
+      <w:numFmt w:val="bullet"/>
+      <w:lvlText w:val=""/>
+      <w:lvlJc w:val="left"/>
+      <w:pPr>
+        <w:ind w:left="2880" w:hanging="360"/>
+      </w:pPr>
+      <w:rPr>
+        <w:rFonts w:ascii="Symbol" w:hAnsi="Symbol" w:hint="default"/>
+      </w:rPr>
+    </w:lvl>
+    <w:lvl w:ilvl="4" w:tplc="04090003" w:tentative="1">
+      <w:start w:val="1"/>
+      <w:numFmt w:val="bullet"/>
+      <w:lvlText w:val="o"/>
+      <w:lvlJc w:val="left"/>
+      <w:pPr>
+        <w:ind w:left="3600" w:hanging="360"/>
+      </w:pPr>
+      <w:rPr>
+        <w:rFonts w:ascii="Courier New" w:hAnsi="Courier New" w:cs="Courier New" w:hint="default"/>
+      </w:rPr>
+    </w:lvl>
+    <w:lvl w:ilvl="5" w:tplc="04090005" w:tentative="1">
+      <w:start w:val="1"/>
+      <w:numFmt w:val="bullet"/>
+      <w:lvlText w:val=""/>
+      <w:lvlJc w:val="left"/>
+      <w:pPr>
+        <w:ind w:left="4320" w:hanging="360"/>
+      </w:pPr>
+      <w:rPr>
+        <w:rFonts w:ascii="Wingdings" w:hAnsi="Wingdings" w:hint="default"/>
+      </w:rPr>
+    </w:lvl>
+    <w:lvl w:ilvl="6" w:tplc="04090001" w:tentative="1">
+      <w:start w:val="1"/>
+      <w:numFmt w:val="bullet"/>
+      <w:lvlText w:val=""/>
+      <w:lvlJc w:val="left"/>
+      <w:pPr>
+        <w:ind w:left="5040" w:hanging="360"/>
+      </w:pPr>
+      <w:rPr>
+        <w:rFonts w:ascii="Symbol" w:hAnsi="Symbol" w:hint="default"/>
+      </w:rPr>
+    </w:lvl>
+    <w:lvl w:ilvl="7" w:tplc="04090003" w:tentative="1">
+      <w:start w:val="1"/>
+      <w:numFmt w:val="bullet"/>
+      <w:lvlText w:val="o"/>
+      <w:lvlJc w:val="left"/>
+      <w:pPr>
+        <w:ind w:left="5760" w:hanging="360"/>
+      </w:pPr>
+      <w:rPr>
+        <w:rFonts w:ascii="Courier New" w:hAnsi="Courier New" w:cs="Courier New" w:hint="default"/>
+      </w:rPr>
+    </w:lvl>
+    <w:lvl w:ilvl="8" w:tplc="04090005" w:tentative="1">
+      <w:start w:val="1"/>
+      <w:numFmt w:val="bullet"/>
+      <w:lvlText w:val=""/>
+      <w:lvlJc w:val="left"/>
+      <w:pPr>
+        <w:ind w:left="6480" w:hanging="360"/>
+      </w:pPr>
+      <w:rPr>
+        <w:rFonts w:ascii="Wingdings" w:hAnsi="Wingdings" w:hint="default"/>
+      </w:rPr>
+    </w:lvl>
+  </w:abstractNum>
+  <w:abstractNum w:abstractNumId="3" w15:restartNumberingAfterBreak="0">
+    <w:nsid w:val="2FA87055"/>
+    <w:multiLevelType w:val="hybridMultilevel"/>
+    <w:tmpl w:val="768691EC"/>
+    <w:lvl w:ilvl="0" w:tplc="04090017">
+      <w:start w:val="1"/>
+      <w:numFmt w:val="lowerLetter"/>
+      <w:lvlText w:val="%1)"/>
+      <w:lvlJc w:val="left"/>
+      <w:pPr>
+        <w:ind w:left="720" w:hanging="360"/>
+      </w:pPr>
+      <w:rPr>
+        <w:rFonts w:hint="default"/>
+      </w:rPr>
+    </w:lvl>
+    <w:lvl w:ilvl="1" w:tplc="04090019" w:tentative="1">
+      <w:start w:val="1"/>
+      <w:numFmt w:val="lowerLetter"/>
+      <w:lvlText w:val="%2."/>
+      <w:lvlJc w:val="left"/>
+      <w:pPr>
+        <w:ind w:left="1440" w:hanging="360"/>
+      </w:pPr>
+    </w:lvl>
+    <w:lvl w:ilvl="2" w:tplc="0409001B" w:tentative="1">
+      <w:start w:val="1"/>
+      <w:numFmt w:val="lowerRoman"/>
+      <w:lvlText w:val="%3."/>
+      <w:lvlJc w:val="right"/>
+      <w:pPr>
+        <w:ind w:left="2160" w:hanging="180"/>
+      </w:pPr>
+    </w:lvl>
+    <w:lvl w:ilvl="3" w:tplc="0409000F" w:tentative="1">
+      <w:start w:val="1"/>
+      <w:numFmt w:val="decimal"/>
+      <w:lvlText w:val="%4."/>
+      <w:lvlJc w:val="left"/>
+      <w:pPr>
+        <w:ind w:left="2880" w:hanging="360"/>
+      </w:pPr>
+    </w:lvl>
+    <w:lvl w:ilvl="4" w:tplc="04090019" w:tentative="1">
+      <w:start w:val="1"/>
+      <w:numFmt w:val="lowerLetter"/>
+      <w:lvlText w:val="%5."/>
+      <w:lvlJc w:val="left"/>
+      <w:pPr>
+        <w:ind w:left="3600" w:hanging="360"/>
+      </w:pPr>
+    </w:lvl>
+    <w:lvl w:ilvl="5" w:tplc="0409001B" w:tentative="1">
+      <w:start w:val="1"/>
+      <w:numFmt w:val="lowerRoman"/>
+      <w:lvlText w:val="%6."/>
+      <w:lvlJc w:val="right"/>
+      <w:pPr>
+        <w:ind w:left="4320" w:hanging="180"/>
+      </w:pPr>
+    </w:lvl>
+    <w:lvl w:ilvl="6" w:tplc="0409000F" w:tentative="1">
+      <w:start w:val="1"/>
+      <w:numFmt w:val="decimal"/>
+      <w:lvlText w:val="%7."/>
+      <w:lvlJc w:val="left"/>
+      <w:pPr>
+        <w:ind w:left="5040" w:hanging="360"/>
+      </w:pPr>
+    </w:lvl>
+    <w:lvl w:ilvl="7" w:tplc="04090019" w:tentative="1">
+      <w:start w:val="1"/>
+      <w:numFmt w:val="lowerLetter"/>
+      <w:lvlText w:val="%8."/>
+      <w:lvlJc w:val="left"/>
+      <w:pPr>
+        <w:ind w:left="5760" w:hanging="360"/>
+      </w:pPr>
+    </w:lvl>
+    <w:lvl w:ilvl="8" w:tplc="0409001B" w:tentative="1">
+      <w:start w:val="1"/>
+      <w:numFmt w:val="lowerRoman"/>
+      <w:lvlText w:val="%9."/>
+      <w:lvlJc w:val="right"/>
+      <w:pPr>
+        <w:ind w:left="6480" w:hanging="180"/>
+      </w:pPr>
+    </w:lvl>
+  </w:abstractNum>
+  <w:abstractNum w:abstractNumId="4" w15:restartNumberingAfterBreak="0">
     <w:nsid w:val="4A363827"/>
     <w:multiLevelType w:val="hybridMultilevel"/>
     <w:tmpl w:val="CEBC8C32"/>
@@ -378,7 +2661,7 @@
       </w:pPr>
     </w:lvl>
   </w:abstractNum>
-  <w:abstractNum w:abstractNumId="2" w15:restartNumberingAfterBreak="0">
+  <w:abstractNum w:abstractNumId="5" w15:restartNumberingAfterBreak="0">
     <w:nsid w:val="7594726A"/>
     <w:multiLevelType w:val="hybridMultilevel"/>
     <w:tmpl w:val="DB18DFA8"/>
@@ -468,12 +2751,21 @@
     </w:lvl>
   </w:abstractNum>
   <w:num w:numId="1">
+    <w:abstractNumId w:val="4"/>
+  </w:num>
+  <w:num w:numId="2">
+    <w:abstractNumId w:val="5"/>
+  </w:num>
+  <w:num w:numId="3">
     <w:abstractNumId w:val="1"/>
   </w:num>
-  <w:num w:numId="2">
+  <w:num w:numId="4">
+    <w:abstractNumId w:val="3"/>
+  </w:num>
+  <w:num w:numId="5">
     <w:abstractNumId w:val="2"/>
   </w:num>
-  <w:num w:numId="3">
+  <w:num w:numId="6">
     <w:abstractNumId w:val="0"/>
   </w:num>
 </w:numbering>
@@ -917,6 +3209,60 @@
       <w:contextualSpacing/>
     </w:pPr>
   </w:style>
+  <w:style w:type="character" w:styleId="PlaceholderText">
+    <w:name w:val="Placeholder Text"/>
+    <w:basedOn w:val="DefaultParagraphFont"/>
+    <w:uiPriority w:val="99"/>
+    <w:semiHidden/>
+    <w:rsid w:val="00DD104A"/>
+    <w:rPr>
+      <w:color w:val="808080"/>
+    </w:rPr>
+  </w:style>
+  <w:style w:type="paragraph" w:styleId="Header">
+    <w:name w:val="header"/>
+    <w:basedOn w:val="Normal"/>
+    <w:link w:val="HeaderChar"/>
+    <w:uiPriority w:val="99"/>
+    <w:unhideWhenUsed/>
+    <w:rsid w:val="00E719E7"/>
+    <w:pPr>
+      <w:tabs>
+        <w:tab w:val="center" w:pos="4680"/>
+        <w:tab w:val="right" w:pos="9360"/>
+      </w:tabs>
+      <w:spacing w:after="0" w:line="240" w:lineRule="auto"/>
+    </w:pPr>
+  </w:style>
+  <w:style w:type="character" w:customStyle="1" w:styleId="HeaderChar">
+    <w:name w:val="Header Char"/>
+    <w:basedOn w:val="DefaultParagraphFont"/>
+    <w:link w:val="Header"/>
+    <w:uiPriority w:val="99"/>
+    <w:rsid w:val="00E719E7"/>
+  </w:style>
+  <w:style w:type="paragraph" w:styleId="Footer">
+    <w:name w:val="footer"/>
+    <w:basedOn w:val="Normal"/>
+    <w:link w:val="FooterChar"/>
+    <w:uiPriority w:val="99"/>
+    <w:unhideWhenUsed/>
+    <w:rsid w:val="00E719E7"/>
+    <w:pPr>
+      <w:tabs>
+        <w:tab w:val="center" w:pos="4680"/>
+        <w:tab w:val="right" w:pos="9360"/>
+      </w:tabs>
+      <w:spacing w:after="0" w:line="240" w:lineRule="auto"/>
+    </w:pPr>
+  </w:style>
+  <w:style w:type="character" w:customStyle="1" w:styleId="FooterChar">
+    <w:name w:val="Footer Char"/>
+    <w:basedOn w:val="DefaultParagraphFont"/>
+    <w:link w:val="Footer"/>
+    <w:uiPriority w:val="99"/>
+    <w:rsid w:val="00E719E7"/>
+  </w:style>
 </w:styles>
 </file>
 

</xml_diff>